<commit_message>
Submit Lab 4 Test Automation
</commit_message>
<xml_diff>
--- a/Lab4_TestScript.docx
+++ b/Lab4_TestScript.docx
@@ -4,7 +4,7 @@
   <w:body>
     <w:p>
       <w:pPr>
-        <w:pStyle w:val="ListParagraph"/>
+        <w:pStyle w:val="a7"/>
         <w:numPr>
           <w:ilvl w:val="0"/>
           <w:numId w:val="1"/>
@@ -48,7 +48,7 @@
     </w:p>
     <w:p>
       <w:pPr>
-        <w:pStyle w:val="ListParagraph"/>
+        <w:pStyle w:val="a7"/>
         <w:numPr>
           <w:ilvl w:val="1"/>
           <w:numId w:val="2"/>
@@ -90,7 +90,7 @@
     </w:p>
     <w:p>
       <w:pPr>
-        <w:pStyle w:val="ListParagraph"/>
+        <w:pStyle w:val="a7"/>
         <w:ind w:left="0" w:firstLine="720"/>
         <w:jc w:val="thaiDistribute"/>
         <w:rPr>
@@ -211,7 +211,7 @@
     </w:p>
     <w:p>
       <w:pPr>
-        <w:pStyle w:val="ListParagraph"/>
+        <w:pStyle w:val="a7"/>
         <w:numPr>
           <w:ilvl w:val="1"/>
           <w:numId w:val="2"/>
@@ -254,7 +254,7 @@
     </w:p>
     <w:p>
       <w:pPr>
-        <w:pStyle w:val="ListParagraph"/>
+        <w:pStyle w:val="a7"/>
         <w:ind w:left="0" w:firstLine="720"/>
         <w:jc w:val="thaiDistribute"/>
         <w:rPr>
@@ -466,7 +466,7 @@
     </w:p>
     <w:p>
       <w:pPr>
-        <w:pStyle w:val="ListParagraph"/>
+        <w:pStyle w:val="a7"/>
         <w:numPr>
           <w:ilvl w:val="0"/>
           <w:numId w:val="1"/>
@@ -528,7 +528,7 @@
     </w:p>
     <w:p>
       <w:pPr>
-        <w:pStyle w:val="ListParagraph"/>
+        <w:pStyle w:val="a7"/>
         <w:spacing w:after="120" w:line="240" w:lineRule="auto"/>
         <w:ind w:left="0" w:firstLine="720"/>
         <w:jc w:val="thaiDistribute"/>
@@ -649,7 +649,7 @@
     </w:p>
     <w:p>
       <w:pPr>
-        <w:pStyle w:val="ListParagraph"/>
+        <w:pStyle w:val="a7"/>
         <w:numPr>
           <w:ilvl w:val="0"/>
           <w:numId w:val="10"/>
@@ -715,7 +715,7 @@
     </w:p>
     <w:p>
       <w:pPr>
-        <w:pStyle w:val="ListParagraph"/>
+        <w:pStyle w:val="a7"/>
         <w:numPr>
           <w:ilvl w:val="0"/>
           <w:numId w:val="10"/>
@@ -761,7 +761,7 @@
     </w:p>
     <w:p>
       <w:pPr>
-        <w:pStyle w:val="ListParagraph"/>
+        <w:pStyle w:val="a7"/>
         <w:numPr>
           <w:ilvl w:val="0"/>
           <w:numId w:val="10"/>
@@ -1012,7 +1012,7 @@
     </w:p>
     <w:p>
       <w:pPr>
-        <w:pStyle w:val="ListParagraph"/>
+        <w:pStyle w:val="a7"/>
         <w:numPr>
           <w:ilvl w:val="0"/>
           <w:numId w:val="11"/>
@@ -1038,7 +1038,7 @@
     </w:p>
     <w:p>
       <w:pPr>
-        <w:pStyle w:val="ListParagraph"/>
+        <w:pStyle w:val="a7"/>
         <w:numPr>
           <w:ilvl w:val="0"/>
           <w:numId w:val="11"/>
@@ -1064,7 +1064,7 @@
     </w:p>
     <w:p>
       <w:pPr>
-        <w:pStyle w:val="ListParagraph"/>
+        <w:pStyle w:val="a7"/>
         <w:numPr>
           <w:ilvl w:val="0"/>
           <w:numId w:val="11"/>
@@ -1100,7 +1100,7 @@
     </w:p>
     <w:p>
       <w:pPr>
-        <w:pStyle w:val="ListParagraph"/>
+        <w:pStyle w:val="a7"/>
         <w:numPr>
           <w:ilvl w:val="0"/>
           <w:numId w:val="11"/>
@@ -1126,7 +1126,7 @@
     </w:p>
     <w:p>
       <w:pPr>
-        <w:pStyle w:val="ListParagraph"/>
+        <w:pStyle w:val="a7"/>
         <w:numPr>
           <w:ilvl w:val="0"/>
           <w:numId w:val="11"/>
@@ -1152,7 +1152,7 @@
     </w:p>
     <w:p>
       <w:pPr>
-        <w:pStyle w:val="ListParagraph"/>
+        <w:pStyle w:val="a7"/>
         <w:numPr>
           <w:ilvl w:val="0"/>
           <w:numId w:val="1"/>
@@ -1195,7 +1195,7 @@
     </w:p>
     <w:p>
       <w:pPr>
-        <w:pStyle w:val="ListParagraph"/>
+        <w:pStyle w:val="a7"/>
         <w:ind w:left="360"/>
         <w:rPr>
           <w:rFonts w:ascii="TH SarabunPSK" w:hAnsi="TH SarabunPSK" w:cs="TH SarabunPSK"/>
@@ -1260,8 +1260,9 @@
     </w:p>
     <w:p>
       <w:pPr>
-        <w:pStyle w:val="ListParagraph"/>
-        <w:ind w:left="360"/>
+        <w:pStyle w:val="a7"/>
+        <w:spacing w:before="240" w:line="240" w:lineRule="auto"/>
+        <w:ind w:left="357"/>
         <w:rPr>
           <w:rFonts w:ascii="TH SarabunPSK" w:hAnsi="TH SarabunPSK" w:cs="TH SarabunPSK"/>
           <w:sz w:val="32"/>
@@ -1273,34 +1274,23 @@
           <w:rFonts w:ascii="TH SarabunPSK" w:hAnsi="TH SarabunPSK" w:cs="TH SarabunPSK" w:hint="cs"/>
           <w:sz w:val="32"/>
           <w:szCs w:val="32"/>
-        </w:rPr>
-        <w:t>______________________________________________________________________________________________________________________________________________________________</w:t>
+          <w:cs/>
+          <w:lang w:bidi="th-TH"/>
+        </w:rPr>
+        <w:t xml:space="preserve">ตอบ </w:t>
       </w:r>
       <w:r>
         <w:rPr>
-          <w:rFonts w:ascii="TH SarabunPSK" w:hAnsi="TH SarabunPSK" w:cs="TH SarabunPSK" w:hint="cs"/>
-          <w:sz w:val="32"/>
-          <w:szCs w:val="32"/>
-        </w:rPr>
-        <w:lastRenderedPageBreak/>
-        <w:t>______________________________________________________________________________________________________________________________________________________________</w:t>
+          <w:rFonts w:ascii="TH SarabunPSK" w:hAnsi="TH SarabunPSK" w:cs="TH SarabunPSK"/>
+          <w:sz w:val="32"/>
+          <w:szCs w:val="32"/>
+        </w:rPr>
+        <w:t>Windows 11</w:t>
       </w:r>
     </w:p>
     <w:p>
       <w:pPr>
-        <w:pStyle w:val="ListParagraph"/>
-        <w:spacing w:before="240" w:line="240" w:lineRule="auto"/>
-        <w:ind w:left="357"/>
-        <w:rPr>
-          <w:rFonts w:ascii="TH SarabunPSK" w:hAnsi="TH SarabunPSK" w:cs="TH SarabunPSK"/>
-          <w:sz w:val="32"/>
-          <w:szCs w:val="32"/>
-        </w:rPr>
-      </w:pPr>
-    </w:p>
-    <w:p>
-      <w:pPr>
-        <w:pStyle w:val="ListParagraph"/>
+        <w:pStyle w:val="a7"/>
         <w:spacing w:before="240" w:line="240" w:lineRule="auto"/>
         <w:ind w:left="357"/>
         <w:rPr>
@@ -1367,8 +1357,9 @@
     </w:p>
     <w:p>
       <w:pPr>
-        <w:pStyle w:val="ListParagraph"/>
-        <w:ind w:left="360"/>
+        <w:pStyle w:val="a7"/>
+        <w:spacing w:before="240" w:line="240" w:lineRule="auto"/>
+        <w:ind w:left="357"/>
         <w:rPr>
           <w:rFonts w:ascii="TH SarabunPSK" w:hAnsi="TH SarabunPSK" w:cs="TH SarabunPSK"/>
           <w:sz w:val="32"/>
@@ -1381,14 +1372,125 @@
           <w:rFonts w:ascii="TH SarabunPSK" w:hAnsi="TH SarabunPSK" w:cs="TH SarabunPSK" w:hint="cs"/>
           <w:sz w:val="32"/>
           <w:szCs w:val="32"/>
+          <w:cs/>
           <w:lang w:bidi="th-TH"/>
         </w:rPr>
-        <w:t>___________________________________________________________________________________________________________________________________________________________________________________________________________________________________________________________________________________________________________________________________________________________________________________________________________</w:t>
+        <w:t xml:space="preserve">ตอบ </w:t>
+      </w:r>
+      <w:r>
+        <w:rPr>
+          <w:rFonts w:ascii="TH SarabunPSK" w:hAnsi="TH SarabunPSK" w:cs="TH SarabunPSK"/>
+          <w:sz w:val="32"/>
+          <w:szCs w:val="32"/>
+          <w:lang w:bidi="th-TH"/>
+        </w:rPr>
+        <w:t>Google Chrome</w:t>
+      </w:r>
+      <w:r>
+        <w:rPr>
+          <w:rFonts w:ascii="TH SarabunPSK" w:hAnsi="TH SarabunPSK" w:cs="TH SarabunPSK"/>
+          <w:sz w:val="32"/>
+          <w:szCs w:val="32"/>
+          <w:lang w:bidi="th-TH"/>
+        </w:rPr>
+        <w:t xml:space="preserve"> , </w:t>
+      </w:r>
+      <w:r>
+        <w:rPr>
+          <w:rFonts w:ascii="TH SarabunPSK" w:hAnsi="TH SarabunPSK" w:cs="TH SarabunPSK"/>
+          <w:sz w:val="32"/>
+          <w:szCs w:val="32"/>
+          <w:lang w:bidi="th-TH"/>
+        </w:rPr>
+        <w:t>Robot Framework</w:t>
+      </w:r>
+      <w:r>
+        <w:rPr>
+          <w:rFonts w:ascii="TH SarabunPSK" w:hAnsi="TH SarabunPSK" w:cs="TH SarabunPSK"/>
+          <w:sz w:val="32"/>
+          <w:szCs w:val="32"/>
+          <w:lang w:bidi="th-TH"/>
+        </w:rPr>
+        <w:t xml:space="preserve"> , </w:t>
+      </w:r>
+      <w:proofErr w:type="spellStart"/>
+      <w:r>
+        <w:rPr>
+          <w:rFonts w:ascii="TH SarabunPSK" w:hAnsi="TH SarabunPSK" w:cs="TH SarabunPSK"/>
+          <w:sz w:val="32"/>
+          <w:szCs w:val="32"/>
+          <w:lang w:bidi="th-TH"/>
+        </w:rPr>
+        <w:t>SeleniumLibrary</w:t>
+      </w:r>
+      <w:proofErr w:type="spellEnd"/>
+      <w:r>
+        <w:rPr>
+          <w:rFonts w:ascii="TH SarabunPSK" w:hAnsi="TH SarabunPSK" w:cs="TH SarabunPSK"/>
+          <w:sz w:val="32"/>
+          <w:szCs w:val="32"/>
+          <w:lang w:bidi="th-TH"/>
+        </w:rPr>
+        <w:t xml:space="preserve"> , </w:t>
+      </w:r>
+      <w:r>
+        <w:rPr>
+          <w:rFonts w:ascii="TH SarabunPSK" w:hAnsi="TH SarabunPSK" w:cs="TH SarabunPSK"/>
+          <w:sz w:val="32"/>
+          <w:szCs w:val="32"/>
+          <w:lang w:bidi="th-TH"/>
+        </w:rPr>
+        <w:t>Python</w:t>
+      </w:r>
+      <w:r>
+        <w:rPr>
+          <w:rFonts w:ascii="TH SarabunPSK" w:hAnsi="TH SarabunPSK" w:cs="TH SarabunPSK"/>
+          <w:sz w:val="32"/>
+          <w:szCs w:val="32"/>
+          <w:lang w:bidi="th-TH"/>
+        </w:rPr>
+        <w:t xml:space="preserve"> , </w:t>
+      </w:r>
+      <w:r>
+        <w:rPr>
+          <w:rFonts w:ascii="TH SarabunPSK" w:hAnsi="TH SarabunPSK" w:cs="TH SarabunPSK"/>
+          <w:sz w:val="32"/>
+          <w:szCs w:val="32"/>
+          <w:lang w:bidi="th-TH"/>
+        </w:rPr>
+        <w:t>Visual Studio Code (VS Code)</w:t>
+      </w:r>
+      <w:r>
+        <w:rPr>
+          <w:rFonts w:ascii="TH SarabunPSK" w:hAnsi="TH SarabunPSK" w:cs="TH SarabunPSK"/>
+          <w:sz w:val="32"/>
+          <w:szCs w:val="32"/>
+          <w:lang w:bidi="th-TH"/>
+        </w:rPr>
+        <w:t xml:space="preserve"> , </w:t>
+      </w:r>
+      <w:r>
+        <w:rPr>
+          <w:rFonts w:ascii="TH SarabunPSK" w:hAnsi="TH SarabunPSK" w:cs="TH SarabunPSK"/>
+          <w:sz w:val="32"/>
+          <w:szCs w:val="32"/>
+          <w:lang w:bidi="th-TH"/>
+        </w:rPr>
+        <w:t>Command Prompt</w:t>
+      </w:r>
+      <w:r>
+        <w:rPr>
+          <w:rFonts w:ascii="TH SarabunPSK" w:hAnsi="TH SarabunPSK" w:cs="TH SarabunPSK"/>
+          <w:sz w:val="32"/>
+          <w:szCs w:val="32"/>
+          <w:lang w:bidi="th-TH"/>
+        </w:rPr>
+        <w:t xml:space="preserve"> </w:t>
       </w:r>
     </w:p>
     <w:p>
       <w:pPr>
-        <w:pStyle w:val="ListParagraph"/>
+        <w:pStyle w:val="a7"/>
         <w:ind w:left="360"/>
         <w:rPr>
           <w:rFonts w:ascii="TH SarabunPSK" w:hAnsi="TH SarabunPSK" w:cs="TH SarabunPSK"/>
@@ -1404,6 +1506,7 @@
           <w:szCs w:val="32"/>
           <w:lang w:bidi="th-TH"/>
         </w:rPr>
+        <w:lastRenderedPageBreak/>
         <w:t>3</w:t>
       </w:r>
       <w:r>
@@ -1457,12 +1560,13 @@
     </w:p>
     <w:p>
       <w:pPr>
-        <w:pStyle w:val="ListParagraph"/>
+        <w:pStyle w:val="a7"/>
         <w:ind w:left="360"/>
         <w:rPr>
           <w:rFonts w:ascii="TH SarabunPSK" w:hAnsi="TH SarabunPSK" w:cs="TH SarabunPSK"/>
           <w:sz w:val="32"/>
           <w:szCs w:val="32"/>
+          <w:lang w:bidi="th-TH"/>
         </w:rPr>
       </w:pPr>
       <w:r>
@@ -1470,14 +1574,56 @@
           <w:rFonts w:ascii="TH SarabunPSK" w:hAnsi="TH SarabunPSK" w:cs="TH SarabunPSK" w:hint="cs"/>
           <w:sz w:val="32"/>
           <w:szCs w:val="32"/>
+          <w:cs/>
           <w:lang w:bidi="th-TH"/>
         </w:rPr>
-        <w:t>_____________________________________________________________________________________________________________________________________________________________________________________________________________________________________________</w:t>
+        <w:t xml:space="preserve">ตอบ </w:t>
+      </w:r>
+      <w:r>
+        <w:rPr>
+          <w:rFonts w:ascii="TH SarabunPSK" w:hAnsi="TH SarabunPSK" w:cs="TH SarabunPSK" w:hint="cs"/>
+          <w:sz w:val="32"/>
+          <w:szCs w:val="32"/>
+          <w:cs/>
+          <w:lang w:bidi="th-TH"/>
+        </w:rPr>
+        <w:t>นางสาว ชน</w:t>
+      </w:r>
+      <w:proofErr w:type="spellStart"/>
+      <w:r>
+        <w:rPr>
+          <w:rFonts w:ascii="TH SarabunPSK" w:hAnsi="TH SarabunPSK" w:cs="TH SarabunPSK" w:hint="cs"/>
+          <w:sz w:val="32"/>
+          <w:szCs w:val="32"/>
+          <w:cs/>
+          <w:lang w:bidi="th-TH"/>
+        </w:rPr>
+        <w:t>ัน</w:t>
+      </w:r>
+      <w:proofErr w:type="spellEnd"/>
+      <w:r>
+        <w:rPr>
+          <w:rFonts w:ascii="TH SarabunPSK" w:hAnsi="TH SarabunPSK" w:cs="TH SarabunPSK" w:hint="cs"/>
+          <w:sz w:val="32"/>
+          <w:szCs w:val="32"/>
+          <w:cs/>
+          <w:lang w:bidi="th-TH"/>
+        </w:rPr>
+        <w:t xml:space="preserve">กานต์ ศรีประเสริฐ 663380592-2 </w:t>
+      </w:r>
+      <w:r>
+        <w:rPr>
+          <w:rFonts w:ascii="TH SarabunPSK" w:hAnsi="TH SarabunPSK" w:cs="TH SarabunPSK"/>
+          <w:sz w:val="32"/>
+          <w:szCs w:val="32"/>
+          <w:lang w:bidi="th-TH"/>
+        </w:rPr>
+        <w:t>sec.3</w:t>
       </w:r>
     </w:p>
     <w:p>
       <w:pPr>
-        <w:pStyle w:val="ListParagraph"/>
+        <w:pStyle w:val="a7"/>
         <w:numPr>
           <w:ilvl w:val="0"/>
           <w:numId w:val="1"/>
@@ -1520,7 +1666,7 @@
     </w:p>
     <w:p>
       <w:pPr>
-        <w:pStyle w:val="ListParagraph"/>
+        <w:pStyle w:val="a7"/>
         <w:ind w:left="360"/>
         <w:rPr>
           <w:rFonts w:ascii="TH SarabunPSK" w:hAnsi="TH SarabunPSK" w:cs="TH SarabunPSK"/>
@@ -1589,7 +1735,7 @@
     </w:p>
     <w:p>
       <w:pPr>
-        <w:pStyle w:val="ListParagraph"/>
+        <w:pStyle w:val="a7"/>
         <w:ind w:left="360"/>
         <w:rPr>
           <w:rFonts w:ascii="TH SarabunPSK" w:hAnsi="TH SarabunPSK" w:cs="TH SarabunPSK"/>
@@ -1721,7 +1867,7 @@
     </w:p>
     <w:p>
       <w:pPr>
-        <w:pStyle w:val="ListParagraph"/>
+        <w:pStyle w:val="a7"/>
         <w:ind w:left="360"/>
         <w:rPr>
           <w:rFonts w:ascii="TH SarabunPSK" w:hAnsi="TH SarabunPSK" w:cs="TH SarabunPSK"/>
@@ -1839,7 +1985,7 @@
     </w:p>
     <w:p>
       <w:pPr>
-        <w:pStyle w:val="ListParagraph"/>
+        <w:pStyle w:val="a7"/>
         <w:ind w:left="360"/>
         <w:rPr>
           <w:rFonts w:ascii="TH SarabunPSK" w:hAnsi="TH SarabunPSK" w:cs="TH SarabunPSK"/>
@@ -1919,7 +2065,7 @@
     <w:p>
       <w:pPr>
         <w:rPr>
-          <w:rFonts w:ascii="TH SarabunPSK" w:hAnsi="TH SarabunPSK" w:cs="TH SarabunPSK" w:hint="cs"/>
+          <w:rFonts w:ascii="TH SarabunPSK" w:hAnsi="TH SarabunPSK" w:cs="TH SarabunPSK"/>
           <w:sz w:val="32"/>
           <w:szCs w:val="32"/>
           <w:lang w:bidi="th-TH"/>
@@ -1956,7 +2102,7 @@
     </w:p>
     <w:tbl>
       <w:tblPr>
-        <w:tblStyle w:val="TableGrid"/>
+        <w:tblStyle w:val="a8"/>
         <w:tblW w:w="14130" w:type="dxa"/>
         <w:tblInd w:w="-635" w:type="dxa"/>
         <w:tblLook w:val="04A0" w:firstRow="1" w:lastRow="0" w:firstColumn="1" w:lastColumn="0" w:noHBand="0" w:noVBand="1"/>
@@ -2275,17 +2421,7 @@
                 <w:cs/>
                 <w:lang w:bidi="th-TH"/>
               </w:rPr>
-              <w:t>อบรมเชิงปฏิบั</w:t>
-            </w:r>
-            <w:r>
-              <w:rPr>
-                <w:rFonts w:ascii="TH SarabunPSK" w:hAnsi="TH SarabunPSK" w:cs="TH SarabunPSK" w:hint="cs"/>
-                <w:sz w:val="32"/>
-                <w:szCs w:val="32"/>
-                <w:cs/>
-                <w:lang w:bidi="th-TH"/>
-              </w:rPr>
-              <w:t>ติการ</w:t>
+              <w:t>อบรมเชิงปฏิบัติการ</w:t>
             </w:r>
             <w:r>
               <w:rPr>
@@ -3809,12 +3945,61 @@
           <w:p>
             <w:pPr>
               <w:rPr>
-                <w:rFonts w:ascii="TH SarabunPSK" w:hAnsi="TH SarabunPSK" w:cs="TH SarabunPSK"/>
-                <w:sz w:val="32"/>
-                <w:szCs w:val="32"/>
-                <w:lang w:bidi="th-TH"/>
-              </w:rPr>
-            </w:pPr>
+                <w:rFonts w:ascii="TH SarabunPSK" w:hAnsi="TH SarabunPSK" w:cs="TH SarabunPSK" w:hint="cs"/>
+                <w:sz w:val="32"/>
+                <w:szCs w:val="32"/>
+                <w:cs/>
+                <w:lang w:bidi="th-TH"/>
+              </w:rPr>
+            </w:pPr>
+            <w:r>
+              <w:rPr>
+                <w:rFonts w:ascii="TH SarabunPSK" w:hAnsi="TH SarabunPSK" w:cs="TH SarabunPSK"/>
+                <w:sz w:val="32"/>
+                <w:szCs w:val="32"/>
+                <w:cs/>
+                <w:lang w:bidi="th-TH"/>
+              </w:rPr>
+              <w:t xml:space="preserve">ระบบสามารถเปิดหน้า </w:t>
+            </w:r>
+            <w:r>
+              <w:rPr>
+                <w:rFonts w:ascii="TH SarabunPSK" w:hAnsi="TH SarabunPSK" w:cs="TH SarabunPSK"/>
+                <w:sz w:val="32"/>
+                <w:szCs w:val="32"/>
+                <w:lang w:bidi="th-TH"/>
+              </w:rPr>
+              <w:t xml:space="preserve">Workshop Registration </w:t>
+            </w:r>
+            <w:r>
+              <w:rPr>
+                <w:rFonts w:ascii="TH SarabunPSK" w:hAnsi="TH SarabunPSK" w:cs="TH SarabunPSK"/>
+                <w:sz w:val="32"/>
+                <w:szCs w:val="32"/>
+                <w:cs/>
+                <w:lang w:bidi="th-TH"/>
+              </w:rPr>
+              <w:t xml:space="preserve">ได้ถูกต้อง และแสดงหน้า </w:t>
+            </w:r>
+            <w:r>
+              <w:rPr>
+                <w:rFonts w:ascii="TH SarabunPSK" w:hAnsi="TH SarabunPSK" w:cs="TH SarabunPSK"/>
+                <w:sz w:val="32"/>
+                <w:szCs w:val="32"/>
+                <w:lang w:bidi="th-TH"/>
+              </w:rPr>
+              <w:t xml:space="preserve">Registration </w:t>
+            </w:r>
+            <w:r>
+              <w:rPr>
+                <w:rFonts w:ascii="TH SarabunPSK" w:hAnsi="TH SarabunPSK" w:cs="TH SarabunPSK"/>
+                <w:sz w:val="32"/>
+                <w:szCs w:val="32"/>
+                <w:cs/>
+                <w:lang w:bidi="th-TH"/>
+              </w:rPr>
+              <w:t>ตามที่กำหนด</w:t>
+            </w:r>
           </w:p>
         </w:tc>
         <w:tc>
@@ -3830,6 +4015,15 @@
                 <w:lang w:bidi="th-TH"/>
               </w:rPr>
             </w:pPr>
+            <w:r>
+              <w:rPr>
+                <w:rFonts w:ascii="TH SarabunPSK" w:hAnsi="TH SarabunPSK" w:cs="TH SarabunPSK"/>
+                <w:sz w:val="32"/>
+                <w:szCs w:val="32"/>
+                <w:lang w:bidi="th-TH"/>
+              </w:rPr>
+              <w:t>Pass</w:t>
+            </w:r>
           </w:p>
         </w:tc>
         <w:tc>
@@ -3957,7 +4151,7 @@
           </w:p>
           <w:p>
             <w:pPr>
-              <w:pStyle w:val="ListParagraph"/>
+              <w:pStyle w:val="a7"/>
               <w:numPr>
                 <w:ilvl w:val="0"/>
                 <w:numId w:val="3"/>
@@ -4052,7 +4246,7 @@
           </w:p>
           <w:p>
             <w:pPr>
-              <w:pStyle w:val="ListParagraph"/>
+              <w:pStyle w:val="a7"/>
               <w:numPr>
                 <w:ilvl w:val="0"/>
                 <w:numId w:val="3"/>
@@ -4118,7 +4312,7 @@
           </w:p>
           <w:p>
             <w:pPr>
-              <w:pStyle w:val="ListParagraph"/>
+              <w:pStyle w:val="a7"/>
               <w:numPr>
                 <w:ilvl w:val="0"/>
                 <w:numId w:val="3"/>
@@ -4182,7 +4376,7 @@
           </w:p>
           <w:p>
             <w:pPr>
-              <w:pStyle w:val="ListParagraph"/>
+              <w:pStyle w:val="a7"/>
               <w:numPr>
                 <w:ilvl w:val="0"/>
                 <w:numId w:val="3"/>
@@ -4304,7 +4498,7 @@
           </w:p>
           <w:p>
             <w:pPr>
-              <w:pStyle w:val="ListParagraph"/>
+              <w:pStyle w:val="a7"/>
               <w:numPr>
                 <w:ilvl w:val="0"/>
                 <w:numId w:val="3"/>
@@ -4443,7 +4637,7 @@
           </w:p>
           <w:p>
             <w:pPr>
-              <w:pStyle w:val="ListParagraph"/>
+              <w:pStyle w:val="a7"/>
               <w:numPr>
                 <w:ilvl w:val="0"/>
                 <w:numId w:val="3"/>
@@ -4728,6 +4922,65 @@
                 <w:lang w:bidi="th-TH"/>
               </w:rPr>
             </w:pPr>
+            <w:r>
+              <w:rPr>
+                <w:rFonts w:ascii="TH SarabunPSK" w:hAnsi="TH SarabunPSK" w:cs="TH SarabunPSK"/>
+                <w:sz w:val="32"/>
+                <w:szCs w:val="32"/>
+                <w:cs/>
+                <w:lang w:bidi="th-TH"/>
+              </w:rPr>
+              <w:t xml:space="preserve">สามารถรับข้อมูลจากแบบฟอร์มได้ครบถ้วน และแสดงหน้า </w:t>
+            </w:r>
+            <w:r>
+              <w:rPr>
+                <w:rFonts w:ascii="TH SarabunPSK" w:hAnsi="TH SarabunPSK" w:cs="TH SarabunPSK"/>
+                <w:sz w:val="32"/>
+                <w:szCs w:val="32"/>
+                <w:lang w:bidi="th-TH"/>
+              </w:rPr>
+              <w:t xml:space="preserve">Success.html </w:t>
+            </w:r>
+            <w:r>
+              <w:rPr>
+                <w:rFonts w:ascii="TH SarabunPSK" w:hAnsi="TH SarabunPSK" w:cs="TH SarabunPSK"/>
+                <w:sz w:val="32"/>
+                <w:szCs w:val="32"/>
+                <w:cs/>
+                <w:lang w:bidi="th-TH"/>
+              </w:rPr>
+              <w:t>โดยแสดงข้อความ</w:t>
+            </w:r>
+            <w:r>
+              <w:rPr>
+                <w:rFonts w:ascii="TH SarabunPSK" w:hAnsi="TH SarabunPSK" w:cs="TH SarabunPSK"/>
+                <w:sz w:val="32"/>
+                <w:szCs w:val="32"/>
+                <w:lang w:bidi="th-TH"/>
+              </w:rPr>
+              <w:br/>
+              <w:t xml:space="preserve">Thank you for registering with us. </w:t>
+            </w:r>
+            <w:r>
+              <w:rPr>
+                <w:rFonts w:ascii="TH SarabunPSK" w:hAnsi="TH SarabunPSK" w:cs="TH SarabunPSK"/>
+                <w:sz w:val="32"/>
+                <w:szCs w:val="32"/>
+                <w:cs/>
+                <w:lang w:bidi="th-TH"/>
+              </w:rPr>
+              <w:t>และ</w:t>
+            </w:r>
+            <w:r>
+              <w:rPr>
+                <w:rFonts w:ascii="TH SarabunPSK" w:hAnsi="TH SarabunPSK" w:cs="TH SarabunPSK"/>
+                <w:sz w:val="32"/>
+                <w:szCs w:val="32"/>
+                <w:lang w:bidi="th-TH"/>
+              </w:rPr>
+              <w:br/>
+              <w:t xml:space="preserve">We will send a confirmation to your email </w:t>
+            </w:r>
           </w:p>
         </w:tc>
         <w:tc>
@@ -4743,6 +4996,15 @@
                 <w:lang w:bidi="th-TH"/>
               </w:rPr>
             </w:pPr>
+            <w:r>
+              <w:rPr>
+                <w:rFonts w:ascii="TH SarabunPSK" w:hAnsi="TH SarabunPSK" w:cs="TH SarabunPSK"/>
+                <w:sz w:val="32"/>
+                <w:szCs w:val="32"/>
+                <w:lang w:bidi="th-TH"/>
+              </w:rPr>
+              <w:t>Pass</w:t>
+            </w:r>
           </w:p>
         </w:tc>
         <w:tc>
@@ -5298,6 +5560,54 @@
                 <w:lang w:bidi="th-TH"/>
               </w:rPr>
             </w:pPr>
+            <w:r>
+              <w:rPr>
+                <w:rFonts w:ascii="TH SarabunPSK" w:hAnsi="TH SarabunPSK" w:cs="TH SarabunPSK"/>
+                <w:sz w:val="32"/>
+                <w:szCs w:val="32"/>
+                <w:cs/>
+                <w:lang w:bidi="th-TH"/>
+              </w:rPr>
+              <w:t xml:space="preserve">ระบบสามารถเปิดหน้า </w:t>
+            </w:r>
+            <w:r>
+              <w:rPr>
+                <w:rFonts w:ascii="TH SarabunPSK" w:hAnsi="TH SarabunPSK" w:cs="TH SarabunPSK"/>
+                <w:sz w:val="32"/>
+                <w:szCs w:val="32"/>
+                <w:lang w:bidi="th-TH"/>
+              </w:rPr>
+              <w:t xml:space="preserve">Workshop Registration </w:t>
+            </w:r>
+            <w:r>
+              <w:rPr>
+                <w:rFonts w:ascii="TH SarabunPSK" w:hAnsi="TH SarabunPSK" w:cs="TH SarabunPSK"/>
+                <w:sz w:val="32"/>
+                <w:szCs w:val="32"/>
+                <w:cs/>
+                <w:lang w:bidi="th-TH"/>
+              </w:rPr>
+              <w:t xml:space="preserve">ได้ถูกต้อง และแสดงหน้า </w:t>
+            </w:r>
+            <w:r>
+              <w:rPr>
+                <w:rFonts w:ascii="TH SarabunPSK" w:hAnsi="TH SarabunPSK" w:cs="TH SarabunPSK"/>
+                <w:sz w:val="32"/>
+                <w:szCs w:val="32"/>
+                <w:lang w:bidi="th-TH"/>
+              </w:rPr>
+              <w:t xml:space="preserve">Registration </w:t>
+            </w:r>
+            <w:r>
+              <w:rPr>
+                <w:rFonts w:ascii="TH SarabunPSK" w:hAnsi="TH SarabunPSK" w:cs="TH SarabunPSK"/>
+                <w:sz w:val="32"/>
+                <w:szCs w:val="32"/>
+                <w:cs/>
+                <w:lang w:bidi="th-TH"/>
+              </w:rPr>
+              <w:t>ตามที่กำหนด</w:t>
+            </w:r>
           </w:p>
         </w:tc>
         <w:tc>
@@ -5313,6 +5623,15 @@
                 <w:lang w:bidi="th-TH"/>
               </w:rPr>
             </w:pPr>
+            <w:r>
+              <w:rPr>
+                <w:rFonts w:ascii="TH SarabunPSK" w:hAnsi="TH SarabunPSK" w:cs="TH SarabunPSK"/>
+                <w:sz w:val="32"/>
+                <w:szCs w:val="32"/>
+                <w:lang w:bidi="th-TH"/>
+              </w:rPr>
+              <w:t>Pass</w:t>
+            </w:r>
           </w:p>
         </w:tc>
         <w:tc>
@@ -5440,7 +5759,7 @@
           </w:p>
           <w:p>
             <w:pPr>
-              <w:pStyle w:val="ListParagraph"/>
+              <w:pStyle w:val="a7"/>
               <w:numPr>
                 <w:ilvl w:val="0"/>
                 <w:numId w:val="12"/>
@@ -5515,7 +5834,7 @@
           </w:p>
           <w:p>
             <w:pPr>
-              <w:pStyle w:val="ListParagraph"/>
+              <w:pStyle w:val="a7"/>
               <w:numPr>
                 <w:ilvl w:val="0"/>
                 <w:numId w:val="12"/>
@@ -5581,7 +5900,7 @@
           </w:p>
           <w:p>
             <w:pPr>
-              <w:pStyle w:val="ListParagraph"/>
+              <w:pStyle w:val="a7"/>
               <w:numPr>
                 <w:ilvl w:val="0"/>
                 <w:numId w:val="12"/>
@@ -5684,7 +6003,7 @@
           </w:p>
           <w:p>
             <w:pPr>
-              <w:pStyle w:val="ListParagraph"/>
+              <w:pStyle w:val="a7"/>
               <w:numPr>
                 <w:ilvl w:val="0"/>
                 <w:numId w:val="12"/>
@@ -5823,7 +6142,7 @@
           </w:p>
           <w:p>
             <w:pPr>
-              <w:pStyle w:val="ListParagraph"/>
+              <w:pStyle w:val="a7"/>
               <w:numPr>
                 <w:ilvl w:val="0"/>
                 <w:numId w:val="12"/>
@@ -6020,6 +6339,93 @@
                 <w:lang w:bidi="th-TH"/>
               </w:rPr>
             </w:pPr>
+            <w:r>
+              <w:rPr>
+                <w:rFonts w:ascii="TH SarabunPSK" w:hAnsi="TH SarabunPSK" w:cs="TH SarabunPSK"/>
+                <w:sz w:val="32"/>
+                <w:szCs w:val="32"/>
+                <w:cs/>
+                <w:lang w:bidi="th-TH"/>
+              </w:rPr>
+              <w:t xml:space="preserve">ระบบสามารถรับข้อมูลผู้ใช้ได้แม้ไม่ได้กรอกข้อมูล </w:t>
+            </w:r>
+            <w:r>
+              <w:rPr>
+                <w:rFonts w:ascii="TH SarabunPSK" w:hAnsi="TH SarabunPSK" w:cs="TH SarabunPSK"/>
+                <w:sz w:val="32"/>
+                <w:szCs w:val="32"/>
+                <w:lang w:bidi="th-TH"/>
+              </w:rPr>
+              <w:t xml:space="preserve">Organization </w:t>
+            </w:r>
+            <w:r>
+              <w:rPr>
+                <w:rFonts w:ascii="TH SarabunPSK" w:hAnsi="TH SarabunPSK" w:cs="TH SarabunPSK"/>
+                <w:sz w:val="32"/>
+                <w:szCs w:val="32"/>
+                <w:cs/>
+                <w:lang w:bidi="th-TH"/>
+              </w:rPr>
+              <w:t xml:space="preserve">และแสดงหน้า </w:t>
+            </w:r>
+            <w:r>
+              <w:rPr>
+                <w:rFonts w:ascii="TH SarabunPSK" w:hAnsi="TH SarabunPSK" w:cs="TH SarabunPSK"/>
+                <w:sz w:val="32"/>
+                <w:szCs w:val="32"/>
+                <w:lang w:bidi="th-TH"/>
+              </w:rPr>
+              <w:t>Success.html</w:t>
+            </w:r>
+            <w:r>
+              <w:rPr>
+                <w:rFonts w:ascii="TH SarabunPSK" w:hAnsi="TH SarabunPSK" w:cs="TH SarabunPSK"/>
+                <w:sz w:val="32"/>
+                <w:szCs w:val="32"/>
+                <w:lang w:bidi="th-TH"/>
+              </w:rPr>
+              <w:t xml:space="preserve"> </w:t>
+            </w:r>
+            <w:r>
+              <w:rPr>
+                <w:rFonts w:ascii="TH SarabunPSK" w:hAnsi="TH SarabunPSK" w:cs="TH SarabunPSK"/>
+                <w:sz w:val="32"/>
+                <w:szCs w:val="32"/>
+                <w:cs/>
+                <w:lang w:bidi="th-TH"/>
+              </w:rPr>
+              <w:t>โดยแสดงข้อความ</w:t>
+            </w:r>
+            <w:r>
+              <w:rPr>
+                <w:rFonts w:ascii="TH SarabunPSK" w:hAnsi="TH SarabunPSK" w:cs="TH SarabunPSK"/>
+                <w:sz w:val="32"/>
+                <w:szCs w:val="32"/>
+                <w:lang w:bidi="th-TH"/>
+              </w:rPr>
+              <w:br/>
+              <w:t xml:space="preserve">Thank you for registering with us. </w:t>
+            </w:r>
+            <w:r>
+              <w:rPr>
+                <w:rFonts w:ascii="TH SarabunPSK" w:hAnsi="TH SarabunPSK" w:cs="TH SarabunPSK"/>
+                <w:sz w:val="32"/>
+                <w:szCs w:val="32"/>
+                <w:cs/>
+                <w:lang w:bidi="th-TH"/>
+              </w:rPr>
+              <w:t>และ</w:t>
+            </w:r>
+            <w:r>
+              <w:rPr>
+                <w:rFonts w:ascii="TH SarabunPSK" w:hAnsi="TH SarabunPSK" w:cs="TH SarabunPSK"/>
+                <w:sz w:val="32"/>
+                <w:szCs w:val="32"/>
+                <w:lang w:bidi="th-TH"/>
+              </w:rPr>
+              <w:br/>
+              <w:t>We will send a confirmation to your email</w:t>
+            </w:r>
           </w:p>
         </w:tc>
         <w:tc>
@@ -6035,6 +6441,15 @@
                 <w:lang w:bidi="th-TH"/>
               </w:rPr>
             </w:pPr>
+            <w:r>
+              <w:rPr>
+                <w:rFonts w:ascii="TH SarabunPSK" w:hAnsi="TH SarabunPSK" w:cs="TH SarabunPSK"/>
+                <w:sz w:val="32"/>
+                <w:szCs w:val="32"/>
+                <w:lang w:bidi="th-TH"/>
+              </w:rPr>
+              <w:t>Pass</w:t>
+            </w:r>
           </w:p>
         </w:tc>
         <w:tc>
@@ -6044,9 +6459,10 @@
           <w:p>
             <w:pPr>
               <w:rPr>
-                <w:rFonts w:ascii="TH SarabunPSK" w:hAnsi="TH SarabunPSK" w:cs="TH SarabunPSK"/>
-                <w:sz w:val="32"/>
-                <w:szCs w:val="32"/>
+                <w:rFonts w:ascii="TH SarabunPSK" w:hAnsi="TH SarabunPSK" w:cs="TH SarabunPSK" w:hint="cs"/>
+                <w:sz w:val="32"/>
+                <w:szCs w:val="32"/>
+                <w:cs/>
                 <w:lang w:bidi="th-TH"/>
               </w:rPr>
             </w:pPr>
@@ -6126,7 +6542,7 @@
     </w:p>
     <w:tbl>
       <w:tblPr>
-        <w:tblStyle w:val="TableGrid"/>
+        <w:tblStyle w:val="a8"/>
         <w:tblW w:w="14130" w:type="dxa"/>
         <w:tblInd w:w="-635" w:type="dxa"/>
         <w:tblLook w:val="04A0" w:firstRow="1" w:lastRow="0" w:firstColumn="1" w:lastColumn="0" w:noHBand="0" w:noVBand="1"/>
@@ -6167,7 +6583,6 @@
                 <w:szCs w:val="32"/>
                 <w:lang w:bidi="th-TH"/>
               </w:rPr>
-              <w:lastRenderedPageBreak/>
               <w:t>Test Scenario ID</w:t>
             </w:r>
             <w:r>
@@ -7679,12 +8094,41 @@
           <w:p>
             <w:pPr>
               <w:rPr>
-                <w:rFonts w:ascii="TH SarabunPSK" w:hAnsi="TH SarabunPSK" w:cs="TH SarabunPSK"/>
-                <w:sz w:val="32"/>
-                <w:szCs w:val="32"/>
-                <w:lang w:bidi="th-TH"/>
-              </w:rPr>
-            </w:pPr>
+                <w:rFonts w:ascii="TH SarabunPSK" w:hAnsi="TH SarabunPSK" w:cs="TH SarabunPSK" w:hint="cs"/>
+                <w:sz w:val="32"/>
+                <w:szCs w:val="32"/>
+                <w:lang w:bidi="th-TH"/>
+              </w:rPr>
+            </w:pPr>
+            <w:r>
+              <w:rPr>
+                <w:rFonts w:ascii="TH SarabunPSK" w:hAnsi="TH SarabunPSK" w:cs="TH SarabunPSK"/>
+                <w:sz w:val="32"/>
+                <w:szCs w:val="32"/>
+                <w:cs/>
+                <w:lang w:bidi="th-TH"/>
+              </w:rPr>
+              <w:t xml:space="preserve">แสดงหน้า </w:t>
+            </w:r>
+            <w:r>
+              <w:rPr>
+                <w:rFonts w:ascii="TH SarabunPSK" w:hAnsi="TH SarabunPSK" w:cs="TH SarabunPSK"/>
+                <w:sz w:val="32"/>
+                <w:szCs w:val="32"/>
+                <w:lang w:bidi="th-TH"/>
+              </w:rPr>
+              <w:t xml:space="preserve">Workshop Registration </w:t>
+            </w:r>
+            <w:r>
+              <w:rPr>
+                <w:rFonts w:ascii="TH SarabunPSK" w:hAnsi="TH SarabunPSK" w:cs="TH SarabunPSK"/>
+                <w:sz w:val="32"/>
+                <w:szCs w:val="32"/>
+                <w:cs/>
+                <w:lang w:bidi="th-TH"/>
+              </w:rPr>
+              <w:t>ได้ถูกต้อง</w:t>
+            </w:r>
           </w:p>
         </w:tc>
         <w:tc>
@@ -7700,6 +8144,15 @@
                 <w:lang w:bidi="th-TH"/>
               </w:rPr>
             </w:pPr>
+            <w:r>
+              <w:rPr>
+                <w:rFonts w:ascii="TH SarabunPSK" w:hAnsi="TH SarabunPSK" w:cs="TH SarabunPSK"/>
+                <w:sz w:val="32"/>
+                <w:szCs w:val="32"/>
+                <w:lang w:bidi="th-TH"/>
+              </w:rPr>
+              <w:t>Pass</w:t>
+            </w:r>
           </w:p>
         </w:tc>
         <w:tc>
@@ -7837,7 +8290,7 @@
           </w:p>
           <w:p>
             <w:pPr>
-              <w:pStyle w:val="ListParagraph"/>
+              <w:pStyle w:val="a7"/>
               <w:numPr>
                 <w:ilvl w:val="0"/>
                 <w:numId w:val="13"/>
@@ -7912,7 +8365,7 @@
           </w:p>
           <w:p>
             <w:pPr>
-              <w:pStyle w:val="ListParagraph"/>
+              <w:pStyle w:val="a7"/>
               <w:numPr>
                 <w:ilvl w:val="0"/>
                 <w:numId w:val="13"/>
@@ -7976,7 +8429,7 @@
           </w:p>
           <w:p>
             <w:pPr>
-              <w:pStyle w:val="ListParagraph"/>
+              <w:pStyle w:val="a7"/>
               <w:numPr>
                 <w:ilvl w:val="0"/>
                 <w:numId w:val="13"/>
@@ -8079,7 +8532,7 @@
           </w:p>
           <w:p>
             <w:pPr>
-              <w:pStyle w:val="ListParagraph"/>
+              <w:pStyle w:val="a7"/>
               <w:numPr>
                 <w:ilvl w:val="0"/>
                 <w:numId w:val="13"/>
@@ -8218,7 +8671,7 @@
           </w:p>
           <w:p>
             <w:pPr>
-              <w:pStyle w:val="ListParagraph"/>
+              <w:pStyle w:val="a7"/>
               <w:numPr>
                 <w:ilvl w:val="0"/>
                 <w:numId w:val="13"/>
@@ -8263,7 +8716,7 @@
           </w:p>
           <w:p>
             <w:pPr>
-              <w:pStyle w:val="ListParagraph"/>
+              <w:pStyle w:val="a7"/>
               <w:ind w:left="251"/>
               <w:rPr>
                 <w:rFonts w:ascii="TH SarabunPSK" w:hAnsi="TH SarabunPSK" w:cs="TH SarabunPSK"/>
@@ -8370,6 +8823,73 @@
                 <w:lang w:bidi="th-TH"/>
               </w:rPr>
             </w:pPr>
+            <w:r>
+              <w:rPr>
+                <w:rFonts w:ascii="TH SarabunPSK" w:hAnsi="TH SarabunPSK" w:cs="TH SarabunPSK"/>
+                <w:sz w:val="32"/>
+                <w:szCs w:val="32"/>
+                <w:cs/>
+                <w:lang w:bidi="th-TH"/>
+              </w:rPr>
+              <w:t xml:space="preserve">ระบบยังคงอยู่ที่หน้า </w:t>
+            </w:r>
+            <w:r>
+              <w:rPr>
+                <w:rFonts w:ascii="TH SarabunPSK" w:hAnsi="TH SarabunPSK" w:cs="TH SarabunPSK"/>
+                <w:sz w:val="32"/>
+                <w:szCs w:val="32"/>
+                <w:lang w:bidi="th-TH"/>
+              </w:rPr>
+              <w:t xml:space="preserve">Workshop Registration </w:t>
+            </w:r>
+            <w:r>
+              <w:rPr>
+                <w:rFonts w:ascii="TH SarabunPSK" w:hAnsi="TH SarabunPSK" w:cs="TH SarabunPSK"/>
+                <w:sz w:val="32"/>
+                <w:szCs w:val="32"/>
+                <w:cs/>
+                <w:lang w:bidi="th-TH"/>
+              </w:rPr>
+              <w:t>และแสดงข้อความแจ้งเตือน</w:t>
+            </w:r>
+            <w:r>
+              <w:rPr>
+                <w:rFonts w:ascii="TH SarabunPSK" w:hAnsi="TH SarabunPSK" w:cs="TH SarabunPSK"/>
+                <w:sz w:val="32"/>
+                <w:szCs w:val="32"/>
+                <w:lang w:bidi="th-TH"/>
+              </w:rPr>
+              <w:br/>
+              <w:t xml:space="preserve">Please enter your first name!! </w:t>
+            </w:r>
+            <w:r>
+              <w:rPr>
+                <w:rFonts w:ascii="TH SarabunPSK" w:hAnsi="TH SarabunPSK" w:cs="TH SarabunPSK"/>
+                <w:sz w:val="32"/>
+                <w:szCs w:val="32"/>
+                <w:cs/>
+                <w:lang w:bidi="th-TH"/>
+              </w:rPr>
+              <w:t xml:space="preserve">หลังจากกดปุ่ม </w:t>
+            </w:r>
+            <w:r>
+              <w:rPr>
+                <w:rFonts w:ascii="TH SarabunPSK" w:hAnsi="TH SarabunPSK" w:cs="TH SarabunPSK"/>
+                <w:sz w:val="32"/>
+                <w:szCs w:val="32"/>
+                <w:lang w:bidi="th-TH"/>
+              </w:rPr>
+              <w:t>Registe</w:t>
+            </w:r>
+            <w:r>
+              <w:rPr>
+                <w:rFonts w:ascii="TH SarabunPSK" w:hAnsi="TH SarabunPSK" w:cs="TH SarabunPSK"/>
+                <w:sz w:val="32"/>
+                <w:szCs w:val="32"/>
+                <w:lang w:bidi="th-TH"/>
+              </w:rPr>
+              <w:t>r</w:t>
+            </w:r>
           </w:p>
         </w:tc>
         <w:tc>
@@ -8385,6 +8905,15 @@
                 <w:lang w:bidi="th-TH"/>
               </w:rPr>
             </w:pPr>
+            <w:r>
+              <w:rPr>
+                <w:rFonts w:ascii="TH SarabunPSK" w:hAnsi="TH SarabunPSK" w:cs="TH SarabunPSK"/>
+                <w:sz w:val="32"/>
+                <w:szCs w:val="32"/>
+                <w:lang w:bidi="th-TH"/>
+              </w:rPr>
+              <w:t>Pass</w:t>
+            </w:r>
           </w:p>
         </w:tc>
         <w:tc>
@@ -8394,7 +8923,7 @@
           <w:p>
             <w:pPr>
               <w:rPr>
-                <w:rFonts w:ascii="TH SarabunPSK" w:hAnsi="TH SarabunPSK" w:cs="TH SarabunPSK"/>
+                <w:rFonts w:ascii="TH SarabunPSK" w:hAnsi="TH SarabunPSK" w:cs="TH SarabunPSK" w:hint="cs"/>
                 <w:sz w:val="32"/>
                 <w:szCs w:val="32"/>
                 <w:lang w:bidi="th-TH"/>
@@ -8922,6 +9451,35 @@
                 <w:lang w:bidi="th-TH"/>
               </w:rPr>
             </w:pPr>
+            <w:r>
+              <w:rPr>
+                <w:rFonts w:ascii="TH SarabunPSK" w:hAnsi="TH SarabunPSK" w:cs="TH SarabunPSK"/>
+                <w:sz w:val="32"/>
+                <w:szCs w:val="32"/>
+                <w:cs/>
+                <w:lang w:bidi="th-TH"/>
+              </w:rPr>
+              <w:t xml:space="preserve">แสดงหน้า </w:t>
+            </w:r>
+            <w:r>
+              <w:rPr>
+                <w:rFonts w:ascii="TH SarabunPSK" w:hAnsi="TH SarabunPSK" w:cs="TH SarabunPSK"/>
+                <w:sz w:val="32"/>
+                <w:szCs w:val="32"/>
+                <w:lang w:bidi="th-TH"/>
+              </w:rPr>
+              <w:t xml:space="preserve">Workshop Registration </w:t>
+            </w:r>
+            <w:r>
+              <w:rPr>
+                <w:rFonts w:ascii="TH SarabunPSK" w:hAnsi="TH SarabunPSK" w:cs="TH SarabunPSK"/>
+                <w:sz w:val="32"/>
+                <w:szCs w:val="32"/>
+                <w:cs/>
+                <w:lang w:bidi="th-TH"/>
+              </w:rPr>
+              <w:t>ได้ถูกต้อง</w:t>
+            </w:r>
           </w:p>
         </w:tc>
         <w:tc>
@@ -8937,6 +9495,15 @@
                 <w:lang w:bidi="th-TH"/>
               </w:rPr>
             </w:pPr>
+            <w:r>
+              <w:rPr>
+                <w:rFonts w:ascii="TH SarabunPSK" w:hAnsi="TH SarabunPSK" w:cs="TH SarabunPSK"/>
+                <w:sz w:val="32"/>
+                <w:szCs w:val="32"/>
+                <w:lang w:bidi="th-TH"/>
+              </w:rPr>
+              <w:t>Pass</w:t>
+            </w:r>
           </w:p>
         </w:tc>
         <w:tc>
@@ -8946,7 +9513,7 @@
           <w:p>
             <w:pPr>
               <w:rPr>
-                <w:rFonts w:ascii="TH SarabunPSK" w:hAnsi="TH SarabunPSK" w:cs="TH SarabunPSK"/>
+                <w:rFonts w:ascii="TH SarabunPSK" w:hAnsi="TH SarabunPSK" w:cs="TH SarabunPSK" w:hint="cs"/>
                 <w:sz w:val="32"/>
                 <w:szCs w:val="32"/>
                 <w:lang w:bidi="th-TH"/>
@@ -9074,7 +9641,7 @@
           </w:p>
           <w:p>
             <w:pPr>
-              <w:pStyle w:val="ListParagraph"/>
+              <w:pStyle w:val="a7"/>
               <w:numPr>
                 <w:ilvl w:val="0"/>
                 <w:numId w:val="14"/>
@@ -9149,7 +9716,7 @@
           </w:p>
           <w:p>
             <w:pPr>
-              <w:pStyle w:val="ListParagraph"/>
+              <w:pStyle w:val="a7"/>
               <w:numPr>
                 <w:ilvl w:val="0"/>
                 <w:numId w:val="14"/>
@@ -9213,7 +9780,7 @@
           </w:p>
           <w:p>
             <w:pPr>
-              <w:pStyle w:val="ListParagraph"/>
+              <w:pStyle w:val="a7"/>
               <w:numPr>
                 <w:ilvl w:val="0"/>
                 <w:numId w:val="14"/>
@@ -9316,7 +9883,7 @@
           </w:p>
           <w:p>
             <w:pPr>
-              <w:pStyle w:val="ListParagraph"/>
+              <w:pStyle w:val="a7"/>
               <w:numPr>
                 <w:ilvl w:val="0"/>
                 <w:numId w:val="14"/>
@@ -9455,7 +10022,7 @@
           </w:p>
           <w:p>
             <w:pPr>
-              <w:pStyle w:val="ListParagraph"/>
+              <w:pStyle w:val="a7"/>
               <w:numPr>
                 <w:ilvl w:val="0"/>
                 <w:numId w:val="14"/>
@@ -9567,16 +10134,7 @@
                 <w:szCs w:val="32"/>
                 <w:lang w:bidi="th-TH"/>
               </w:rPr>
-              <w:t>Please enter your last</w:t>
-            </w:r>
-            <w:r>
-              <w:rPr>
-                <w:rFonts w:ascii="TH SarabunPSK" w:hAnsi="TH SarabunPSK" w:cs="TH SarabunPSK" w:hint="cs"/>
-                <w:sz w:val="32"/>
-                <w:szCs w:val="32"/>
-                <w:lang w:bidi="th-TH"/>
-              </w:rPr>
-              <w:t xml:space="preserve"> name</w:t>
+              <w:t>Please enter your last name</w:t>
             </w:r>
             <w:r>
               <w:rPr>
@@ -9604,6 +10162,91 @@
                 <w:lang w:bidi="th-TH"/>
               </w:rPr>
             </w:pPr>
+            <w:r>
+              <w:rPr>
+                <w:rFonts w:ascii="TH SarabunPSK" w:hAnsi="TH SarabunPSK" w:cs="TH SarabunPSK"/>
+                <w:sz w:val="32"/>
+                <w:szCs w:val="32"/>
+                <w:cs/>
+                <w:lang w:bidi="th-TH"/>
+              </w:rPr>
+              <w:t xml:space="preserve">ระบบยังคงอยู่ที่หน้า </w:t>
+            </w:r>
+            <w:r>
+              <w:rPr>
+                <w:rFonts w:ascii="TH SarabunPSK" w:hAnsi="TH SarabunPSK" w:cs="TH SarabunPSK"/>
+                <w:sz w:val="32"/>
+                <w:szCs w:val="32"/>
+                <w:lang w:bidi="th-TH"/>
+              </w:rPr>
+              <w:t xml:space="preserve">Workshop Registration </w:t>
+            </w:r>
+            <w:r>
+              <w:rPr>
+                <w:rFonts w:ascii="TH SarabunPSK" w:hAnsi="TH SarabunPSK" w:cs="TH SarabunPSK"/>
+                <w:sz w:val="32"/>
+                <w:szCs w:val="32"/>
+                <w:cs/>
+                <w:lang w:bidi="th-TH"/>
+              </w:rPr>
+              <w:t>และแสดงข้อความแจ้งเตือน</w:t>
+            </w:r>
+            <w:r>
+              <w:rPr>
+                <w:rFonts w:ascii="TH SarabunPSK" w:hAnsi="TH SarabunPSK" w:cs="TH SarabunPSK"/>
+                <w:sz w:val="32"/>
+                <w:szCs w:val="32"/>
+                <w:lang w:bidi="th-TH"/>
+              </w:rPr>
+              <w:br/>
+              <w:t xml:space="preserve">Please enter your </w:t>
+            </w:r>
+            <w:r>
+              <w:rPr>
+                <w:rFonts w:ascii="TH SarabunPSK" w:hAnsi="TH SarabunPSK" w:cs="TH SarabunPSK"/>
+                <w:sz w:val="32"/>
+                <w:szCs w:val="32"/>
+                <w:lang w:bidi="th-TH"/>
+              </w:rPr>
+              <w:t>last</w:t>
+            </w:r>
+            <w:r>
+              <w:rPr>
+                <w:rFonts w:ascii="TH SarabunPSK" w:hAnsi="TH SarabunPSK" w:cs="TH SarabunPSK"/>
+                <w:sz w:val="32"/>
+                <w:szCs w:val="32"/>
+                <w:lang w:bidi="th-TH"/>
+              </w:rPr>
+              <w:t xml:space="preserve"> name!! </w:t>
+            </w:r>
+            <w:r>
+              <w:rPr>
+                <w:rFonts w:ascii="TH SarabunPSK" w:hAnsi="TH SarabunPSK" w:cs="TH SarabunPSK"/>
+                <w:sz w:val="32"/>
+                <w:szCs w:val="32"/>
+                <w:cs/>
+                <w:lang w:bidi="th-TH"/>
+              </w:rPr>
+              <w:t xml:space="preserve">หลังจากกดปุ่ม </w:t>
+            </w:r>
+            <w:r>
+              <w:rPr>
+                <w:rFonts w:ascii="TH SarabunPSK" w:hAnsi="TH SarabunPSK" w:cs="TH SarabunPSK"/>
+                <w:sz w:val="32"/>
+                <w:szCs w:val="32"/>
+                <w:lang w:bidi="th-TH"/>
+              </w:rPr>
+              <w:t>Registe</w:t>
+            </w:r>
+            <w:r>
+              <w:rPr>
+                <w:rFonts w:ascii="TH SarabunPSK" w:hAnsi="TH SarabunPSK" w:cs="TH SarabunPSK"/>
+                <w:sz w:val="32"/>
+                <w:szCs w:val="32"/>
+                <w:lang w:bidi="th-TH"/>
+              </w:rPr>
+              <w:t>r</w:t>
+            </w:r>
           </w:p>
         </w:tc>
         <w:tc>
@@ -9619,6 +10262,15 @@
                 <w:lang w:bidi="th-TH"/>
               </w:rPr>
             </w:pPr>
+            <w:r>
+              <w:rPr>
+                <w:rFonts w:ascii="TH SarabunPSK" w:hAnsi="TH SarabunPSK" w:cs="TH SarabunPSK"/>
+                <w:sz w:val="32"/>
+                <w:szCs w:val="32"/>
+                <w:lang w:bidi="th-TH"/>
+              </w:rPr>
+              <w:t>Pass</w:t>
+            </w:r>
           </w:p>
         </w:tc>
         <w:tc>
@@ -10155,6 +10807,35 @@
                 <w:lang w:bidi="th-TH"/>
               </w:rPr>
             </w:pPr>
+            <w:r>
+              <w:rPr>
+                <w:rFonts w:ascii="TH SarabunPSK" w:hAnsi="TH SarabunPSK" w:cs="TH SarabunPSK"/>
+                <w:sz w:val="32"/>
+                <w:szCs w:val="32"/>
+                <w:cs/>
+                <w:lang w:bidi="th-TH"/>
+              </w:rPr>
+              <w:t xml:space="preserve">แสดงหน้า </w:t>
+            </w:r>
+            <w:r>
+              <w:rPr>
+                <w:rFonts w:ascii="TH SarabunPSK" w:hAnsi="TH SarabunPSK" w:cs="TH SarabunPSK"/>
+                <w:sz w:val="32"/>
+                <w:szCs w:val="32"/>
+                <w:lang w:bidi="th-TH"/>
+              </w:rPr>
+              <w:t xml:space="preserve">Workshop Registration </w:t>
+            </w:r>
+            <w:r>
+              <w:rPr>
+                <w:rFonts w:ascii="TH SarabunPSK" w:hAnsi="TH SarabunPSK" w:cs="TH SarabunPSK"/>
+                <w:sz w:val="32"/>
+                <w:szCs w:val="32"/>
+                <w:cs/>
+                <w:lang w:bidi="th-TH"/>
+              </w:rPr>
+              <w:t>ได้ถูกต้อง</w:t>
+            </w:r>
           </w:p>
         </w:tc>
         <w:tc>
@@ -10170,6 +10851,15 @@
                 <w:lang w:bidi="th-TH"/>
               </w:rPr>
             </w:pPr>
+            <w:r>
+              <w:rPr>
+                <w:rFonts w:ascii="TH SarabunPSK" w:hAnsi="TH SarabunPSK" w:cs="TH SarabunPSK"/>
+                <w:sz w:val="32"/>
+                <w:szCs w:val="32"/>
+                <w:lang w:bidi="th-TH"/>
+              </w:rPr>
+              <w:t>Pass</w:t>
+            </w:r>
           </w:p>
         </w:tc>
         <w:tc>
@@ -10326,7 +11016,7 @@
           </w:p>
           <w:p>
             <w:pPr>
-              <w:pStyle w:val="ListParagraph"/>
+              <w:pStyle w:val="a7"/>
               <w:numPr>
                 <w:ilvl w:val="0"/>
                 <w:numId w:val="15"/>
@@ -10390,7 +11080,7 @@
           </w:p>
           <w:p>
             <w:pPr>
-              <w:pStyle w:val="ListParagraph"/>
+              <w:pStyle w:val="a7"/>
               <w:numPr>
                 <w:ilvl w:val="0"/>
                 <w:numId w:val="15"/>
@@ -10494,7 +11184,7 @@
           </w:p>
           <w:p>
             <w:pPr>
-              <w:pStyle w:val="ListParagraph"/>
+              <w:pStyle w:val="a7"/>
               <w:numPr>
                 <w:ilvl w:val="0"/>
                 <w:numId w:val="15"/>
@@ -10614,7 +11304,7 @@
           </w:p>
           <w:p>
             <w:pPr>
-              <w:pStyle w:val="ListParagraph"/>
+              <w:pStyle w:val="a7"/>
               <w:numPr>
                 <w:ilvl w:val="0"/>
                 <w:numId w:val="15"/>
@@ -10698,16 +11388,7 @@
                 <w:szCs w:val="32"/>
                 <w:lang w:bidi="th-TH"/>
               </w:rPr>
-              <w:t xml:space="preserve"> </w:t>
-            </w:r>
-            <w:r>
-              <w:rPr>
-                <w:rFonts w:ascii="TH SarabunPSK" w:hAnsi="TH SarabunPSK" w:cs="TH SarabunPSK" w:hint="cs"/>
-                <w:sz w:val="32"/>
-                <w:szCs w:val="32"/>
-                <w:lang w:bidi="th-TH"/>
-              </w:rPr>
-              <w:t xml:space="preserve">Registration </w:t>
+              <w:t xml:space="preserve"> Registration </w:t>
             </w:r>
             <w:r>
               <w:rPr>
@@ -10754,6 +11435,83 @@
                 <w:lang w:bidi="th-TH"/>
               </w:rPr>
             </w:pPr>
+            <w:r>
+              <w:rPr>
+                <w:rFonts w:ascii="TH SarabunPSK" w:hAnsi="TH SarabunPSK" w:cs="TH SarabunPSK"/>
+                <w:sz w:val="32"/>
+                <w:szCs w:val="32"/>
+                <w:cs/>
+                <w:lang w:bidi="th-TH"/>
+              </w:rPr>
+              <w:t xml:space="preserve">ระบบยังคงอยู่ที่หน้า </w:t>
+            </w:r>
+            <w:r>
+              <w:rPr>
+                <w:rFonts w:ascii="TH SarabunPSK" w:hAnsi="TH SarabunPSK" w:cs="TH SarabunPSK"/>
+                <w:sz w:val="32"/>
+                <w:szCs w:val="32"/>
+                <w:lang w:bidi="th-TH"/>
+              </w:rPr>
+              <w:t xml:space="preserve">Workshop Registration </w:t>
+            </w:r>
+            <w:r>
+              <w:rPr>
+                <w:rFonts w:ascii="TH SarabunPSK" w:hAnsi="TH SarabunPSK" w:cs="TH SarabunPSK"/>
+                <w:sz w:val="32"/>
+                <w:szCs w:val="32"/>
+                <w:cs/>
+                <w:lang w:bidi="th-TH"/>
+              </w:rPr>
+              <w:t>และแสดงข้อความแจ้งเตือน</w:t>
+            </w:r>
+            <w:r>
+              <w:rPr>
+                <w:rFonts w:ascii="TH SarabunPSK" w:hAnsi="TH SarabunPSK" w:cs="TH SarabunPSK"/>
+                <w:sz w:val="32"/>
+                <w:szCs w:val="32"/>
+                <w:lang w:bidi="th-TH"/>
+              </w:rPr>
+              <w:br/>
+              <w:t xml:space="preserve">Please enter your  </w:t>
+            </w:r>
+            <w:r>
+              <w:rPr>
+                <w:rFonts w:ascii="TH SarabunPSK" w:hAnsi="TH SarabunPSK" w:cs="TH SarabunPSK"/>
+                <w:sz w:val="32"/>
+                <w:szCs w:val="32"/>
+                <w:lang w:bidi="th-TH"/>
+              </w:rPr>
+              <w:lastRenderedPageBreak/>
+              <w:t xml:space="preserve">name!! </w:t>
+            </w:r>
+            <w:r>
+              <w:rPr>
+                <w:rFonts w:ascii="TH SarabunPSK" w:hAnsi="TH SarabunPSK" w:cs="TH SarabunPSK"/>
+                <w:sz w:val="32"/>
+                <w:szCs w:val="32"/>
+                <w:cs/>
+                <w:lang w:bidi="th-TH"/>
+              </w:rPr>
+              <w:t xml:space="preserve">หลังจากกดปุ่ม </w:t>
+            </w:r>
+            <w:r>
+              <w:rPr>
+                <w:rFonts w:ascii="TH SarabunPSK" w:hAnsi="TH SarabunPSK" w:cs="TH SarabunPSK"/>
+                <w:sz w:val="32"/>
+                <w:szCs w:val="32"/>
+                <w:lang w:bidi="th-TH"/>
+              </w:rPr>
+              <w:t>Registe</w:t>
+            </w:r>
+            <w:r>
+              <w:rPr>
+                <w:rFonts w:ascii="TH SarabunPSK" w:hAnsi="TH SarabunPSK" w:cs="TH SarabunPSK"/>
+                <w:sz w:val="32"/>
+                <w:szCs w:val="32"/>
+                <w:lang w:bidi="th-TH"/>
+              </w:rPr>
+              <w:t>r</w:t>
+            </w:r>
           </w:p>
         </w:tc>
         <w:tc>
@@ -10769,6 +11527,16 @@
                 <w:lang w:bidi="th-TH"/>
               </w:rPr>
             </w:pPr>
+            <w:r>
+              <w:rPr>
+                <w:rFonts w:ascii="TH SarabunPSK" w:hAnsi="TH SarabunPSK" w:cs="TH SarabunPSK"/>
+                <w:sz w:val="32"/>
+                <w:szCs w:val="32"/>
+                <w:lang w:bidi="th-TH"/>
+              </w:rPr>
+              <w:lastRenderedPageBreak/>
+              <w:t>Pass</w:t>
+            </w:r>
           </w:p>
         </w:tc>
         <w:tc>
@@ -10887,7 +11655,7 @@
           </w:p>
           <w:p>
             <w:pPr>
-              <w:pStyle w:val="ListParagraph"/>
+              <w:pStyle w:val="a7"/>
               <w:numPr>
                 <w:ilvl w:val="0"/>
                 <w:numId w:val="16"/>
@@ -10962,7 +11730,7 @@
           </w:p>
           <w:p>
             <w:pPr>
-              <w:pStyle w:val="ListParagraph"/>
+              <w:pStyle w:val="a7"/>
               <w:numPr>
                 <w:ilvl w:val="0"/>
                 <w:numId w:val="16"/>
@@ -11028,7 +11796,7 @@
           </w:p>
           <w:p>
             <w:pPr>
-              <w:pStyle w:val="ListParagraph"/>
+              <w:pStyle w:val="a7"/>
               <w:numPr>
                 <w:ilvl w:val="0"/>
                 <w:numId w:val="16"/>
@@ -11092,7 +11860,7 @@
           </w:p>
           <w:p>
             <w:pPr>
-              <w:pStyle w:val="ListParagraph"/>
+              <w:pStyle w:val="a7"/>
               <w:numPr>
                 <w:ilvl w:val="0"/>
                 <w:numId w:val="16"/>
@@ -11231,7 +11999,7 @@
           </w:p>
           <w:p>
             <w:pPr>
-              <w:pStyle w:val="ListParagraph"/>
+              <w:pStyle w:val="a7"/>
               <w:numPr>
                 <w:ilvl w:val="0"/>
                 <w:numId w:val="16"/>
@@ -11371,6 +12139,109 @@
                 <w:lang w:bidi="th-TH"/>
               </w:rPr>
             </w:pPr>
+            <w:r>
+              <w:rPr>
+                <w:rFonts w:ascii="TH SarabunPSK" w:hAnsi="TH SarabunPSK" w:cs="TH SarabunPSK"/>
+                <w:sz w:val="32"/>
+                <w:szCs w:val="32"/>
+                <w:cs/>
+                <w:lang w:bidi="th-TH"/>
+              </w:rPr>
+              <w:t xml:space="preserve">ระบบยังคงอยู่ที่หน้า </w:t>
+            </w:r>
+            <w:r>
+              <w:rPr>
+                <w:rFonts w:ascii="TH SarabunPSK" w:hAnsi="TH SarabunPSK" w:cs="TH SarabunPSK"/>
+                <w:sz w:val="32"/>
+                <w:szCs w:val="32"/>
+                <w:lang w:bidi="th-TH"/>
+              </w:rPr>
+              <w:t xml:space="preserve">Workshop Registration </w:t>
+            </w:r>
+            <w:r>
+              <w:rPr>
+                <w:rFonts w:ascii="TH SarabunPSK" w:hAnsi="TH SarabunPSK" w:cs="TH SarabunPSK"/>
+                <w:sz w:val="32"/>
+                <w:szCs w:val="32"/>
+                <w:cs/>
+                <w:lang w:bidi="th-TH"/>
+              </w:rPr>
+              <w:t>และแสดงข้อความแจ้งเตือน</w:t>
+            </w:r>
+            <w:r>
+              <w:rPr>
+                <w:rFonts w:ascii="TH SarabunPSK" w:hAnsi="TH SarabunPSK" w:cs="TH SarabunPSK"/>
+                <w:sz w:val="32"/>
+                <w:szCs w:val="32"/>
+                <w:lang w:bidi="th-TH"/>
+              </w:rPr>
+              <w:br/>
+              <w:t xml:space="preserve">Please enter your </w:t>
+            </w:r>
+            <w:r>
+              <w:rPr>
+                <w:rFonts w:ascii="TH SarabunPSK" w:hAnsi="TH SarabunPSK" w:cs="TH SarabunPSK"/>
+                <w:sz w:val="32"/>
+                <w:szCs w:val="32"/>
+                <w:lang w:bidi="th-TH"/>
+              </w:rPr>
+              <w:t>last</w:t>
+            </w:r>
+            <w:r>
+              <w:rPr>
+                <w:rFonts w:ascii="TH SarabunPSK" w:hAnsi="TH SarabunPSK" w:cs="TH SarabunPSK"/>
+                <w:sz w:val="32"/>
+                <w:szCs w:val="32"/>
+                <w:lang w:bidi="th-TH"/>
+              </w:rPr>
+              <w:t xml:space="preserve"> </w:t>
+            </w:r>
+            <w:r>
+              <w:rPr>
+                <w:rFonts w:ascii="TH SarabunPSK" w:hAnsi="TH SarabunPSK" w:cs="TH SarabunPSK"/>
+                <w:sz w:val="32"/>
+                <w:szCs w:val="32"/>
+                <w:lang w:bidi="th-TH"/>
+              </w:rPr>
+              <w:t>email</w:t>
+            </w:r>
+            <w:r>
+              <w:rPr>
+                <w:rFonts w:ascii="TH SarabunPSK" w:hAnsi="TH SarabunPSK" w:cs="TH SarabunPSK"/>
+                <w:sz w:val="32"/>
+                <w:szCs w:val="32"/>
+                <w:lang w:bidi="th-TH"/>
+              </w:rPr>
+              <w:t xml:space="preserve">!! </w:t>
+            </w:r>
+            <w:r>
+              <w:rPr>
+                <w:rFonts w:ascii="TH SarabunPSK" w:hAnsi="TH SarabunPSK" w:cs="TH SarabunPSK"/>
+                <w:sz w:val="32"/>
+                <w:szCs w:val="32"/>
+                <w:cs/>
+                <w:lang w:bidi="th-TH"/>
+              </w:rPr>
+              <w:t xml:space="preserve">หลังจากกดปุ่ม </w:t>
+            </w:r>
+            <w:r>
+              <w:rPr>
+                <w:rFonts w:ascii="TH SarabunPSK" w:hAnsi="TH SarabunPSK" w:cs="TH SarabunPSK"/>
+                <w:sz w:val="32"/>
+                <w:szCs w:val="32"/>
+                <w:lang w:bidi="th-TH"/>
+              </w:rPr>
+              <w:t>Registe</w:t>
+            </w:r>
+            <w:r>
+              <w:rPr>
+                <w:rFonts w:ascii="TH SarabunPSK" w:hAnsi="TH SarabunPSK" w:cs="TH SarabunPSK"/>
+                <w:sz w:val="32"/>
+                <w:szCs w:val="32"/>
+                <w:lang w:bidi="th-TH"/>
+              </w:rPr>
+              <w:t>r</w:t>
+            </w:r>
           </w:p>
         </w:tc>
         <w:tc>
@@ -11386,6 +12257,15 @@
                 <w:lang w:bidi="th-TH"/>
               </w:rPr>
             </w:pPr>
+            <w:r>
+              <w:rPr>
+                <w:rFonts w:ascii="TH SarabunPSK" w:hAnsi="TH SarabunPSK" w:cs="TH SarabunPSK"/>
+                <w:sz w:val="32"/>
+                <w:szCs w:val="32"/>
+                <w:lang w:bidi="th-TH"/>
+              </w:rPr>
+              <w:t>Pass</w:t>
+            </w:r>
           </w:p>
         </w:tc>
         <w:tc>
@@ -11904,16 +12784,7 @@
                 <w:szCs w:val="32"/>
                 <w:lang w:bidi="th-TH"/>
               </w:rPr>
-              <w:t xml:space="preserve"> </w:t>
-            </w:r>
-            <w:r>
-              <w:rPr>
-                <w:rFonts w:ascii="TH SarabunPSK" w:hAnsi="TH SarabunPSK" w:cs="TH SarabunPSK" w:hint="cs"/>
-                <w:sz w:val="32"/>
-                <w:szCs w:val="32"/>
-                <w:lang w:bidi="th-TH"/>
-              </w:rPr>
-              <w:t>Registration</w:t>
+              <w:t xml:space="preserve"> Registration</w:t>
             </w:r>
           </w:p>
         </w:tc>
@@ -11931,6 +12802,35 @@
                 <w:lang w:bidi="th-TH"/>
               </w:rPr>
             </w:pPr>
+            <w:r>
+              <w:rPr>
+                <w:rFonts w:ascii="TH SarabunPSK" w:hAnsi="TH SarabunPSK" w:cs="TH SarabunPSK"/>
+                <w:sz w:val="32"/>
+                <w:szCs w:val="32"/>
+                <w:cs/>
+                <w:lang w:bidi="th-TH"/>
+              </w:rPr>
+              <w:t xml:space="preserve">แสดงหน้า </w:t>
+            </w:r>
+            <w:r>
+              <w:rPr>
+                <w:rFonts w:ascii="TH SarabunPSK" w:hAnsi="TH SarabunPSK" w:cs="TH SarabunPSK"/>
+                <w:sz w:val="32"/>
+                <w:szCs w:val="32"/>
+                <w:lang w:bidi="th-TH"/>
+              </w:rPr>
+              <w:t xml:space="preserve">Workshop Registration </w:t>
+            </w:r>
+            <w:r>
+              <w:rPr>
+                <w:rFonts w:ascii="TH SarabunPSK" w:hAnsi="TH SarabunPSK" w:cs="TH SarabunPSK"/>
+                <w:sz w:val="32"/>
+                <w:szCs w:val="32"/>
+                <w:cs/>
+                <w:lang w:bidi="th-TH"/>
+              </w:rPr>
+              <w:t>ได้ถูกต้อง</w:t>
+            </w:r>
           </w:p>
         </w:tc>
         <w:tc>
@@ -11946,6 +12846,15 @@
                 <w:lang w:bidi="th-TH"/>
               </w:rPr>
             </w:pPr>
+            <w:r>
+              <w:rPr>
+                <w:rFonts w:ascii="TH SarabunPSK" w:hAnsi="TH SarabunPSK" w:cs="TH SarabunPSK"/>
+                <w:sz w:val="32"/>
+                <w:szCs w:val="32"/>
+                <w:lang w:bidi="th-TH"/>
+              </w:rPr>
+              <w:t>Pass</w:t>
+            </w:r>
           </w:p>
         </w:tc>
         <w:tc>
@@ -12064,7 +12973,7 @@
           </w:p>
           <w:p>
             <w:pPr>
-              <w:pStyle w:val="ListParagraph"/>
+              <w:pStyle w:val="a7"/>
               <w:numPr>
                 <w:ilvl w:val="0"/>
                 <w:numId w:val="17"/>
@@ -12139,7 +13048,7 @@
           </w:p>
           <w:p>
             <w:pPr>
-              <w:pStyle w:val="ListParagraph"/>
+              <w:pStyle w:val="a7"/>
               <w:numPr>
                 <w:ilvl w:val="0"/>
                 <w:numId w:val="17"/>
@@ -12205,7 +13114,7 @@
           </w:p>
           <w:p>
             <w:pPr>
-              <w:pStyle w:val="ListParagraph"/>
+              <w:pStyle w:val="a7"/>
               <w:numPr>
                 <w:ilvl w:val="0"/>
                 <w:numId w:val="17"/>
@@ -12269,7 +13178,7 @@
           </w:p>
           <w:p>
             <w:pPr>
-              <w:pStyle w:val="ListParagraph"/>
+              <w:pStyle w:val="a7"/>
               <w:numPr>
                 <w:ilvl w:val="0"/>
                 <w:numId w:val="17"/>
@@ -12373,7 +13282,7 @@
           </w:p>
           <w:p>
             <w:pPr>
-              <w:pStyle w:val="ListParagraph"/>
+              <w:pStyle w:val="a7"/>
               <w:numPr>
                 <w:ilvl w:val="0"/>
                 <w:numId w:val="17"/>
@@ -12504,6 +13413,112 @@
                 <w:lang w:bidi="th-TH"/>
               </w:rPr>
             </w:pPr>
+            <w:r>
+              <w:rPr>
+                <w:rFonts w:ascii="TH SarabunPSK" w:hAnsi="TH SarabunPSK" w:cs="TH SarabunPSK"/>
+                <w:sz w:val="32"/>
+                <w:szCs w:val="32"/>
+                <w:cs/>
+                <w:lang w:bidi="th-TH"/>
+              </w:rPr>
+              <w:t xml:space="preserve">ระบบยังคงอยู่ที่หน้า </w:t>
+            </w:r>
+            <w:r>
+              <w:rPr>
+                <w:rFonts w:ascii="TH SarabunPSK" w:hAnsi="TH SarabunPSK" w:cs="TH SarabunPSK"/>
+                <w:sz w:val="32"/>
+                <w:szCs w:val="32"/>
+                <w:lang w:bidi="th-TH"/>
+              </w:rPr>
+              <w:t xml:space="preserve">Workshop Registration </w:t>
+            </w:r>
+            <w:r>
+              <w:rPr>
+                <w:rFonts w:ascii="TH SarabunPSK" w:hAnsi="TH SarabunPSK" w:cs="TH SarabunPSK"/>
+                <w:sz w:val="32"/>
+                <w:szCs w:val="32"/>
+                <w:cs/>
+                <w:lang w:bidi="th-TH"/>
+              </w:rPr>
+              <w:t>และแสดงข้อความแจ้งเตือน</w:t>
+            </w:r>
+            <w:r>
+              <w:rPr>
+                <w:rFonts w:ascii="TH SarabunPSK" w:hAnsi="TH SarabunPSK" w:cs="TH SarabunPSK"/>
+                <w:sz w:val="32"/>
+                <w:szCs w:val="32"/>
+                <w:lang w:bidi="th-TH"/>
+              </w:rPr>
+              <w:br/>
+              <w:t xml:space="preserve">Please enter your </w:t>
+            </w:r>
+            <w:r>
+              <w:rPr>
+                <w:rFonts w:ascii="TH SarabunPSK" w:hAnsi="TH SarabunPSK" w:cs="TH SarabunPSK"/>
+                <w:sz w:val="32"/>
+                <w:szCs w:val="32"/>
+                <w:lang w:bidi="th-TH"/>
+              </w:rPr>
+              <w:lastRenderedPageBreak/>
+              <w:t xml:space="preserve">phone </w:t>
+            </w:r>
+            <w:proofErr w:type="spellStart"/>
+            <w:r>
+              <w:rPr>
+                <w:rFonts w:ascii="TH SarabunPSK" w:hAnsi="TH SarabunPSK" w:cs="TH SarabunPSK"/>
+                <w:sz w:val="32"/>
+                <w:szCs w:val="32"/>
+                <w:lang w:bidi="th-TH"/>
+              </w:rPr>
+              <w:t>number</w:t>
+            </w:r>
+            <w:r>
+              <w:rPr>
+                <w:rFonts w:ascii="TH SarabunPSK" w:hAnsi="TH SarabunPSK" w:cs="TH SarabunPSK"/>
+                <w:sz w:val="32"/>
+                <w:szCs w:val="32"/>
+                <w:lang w:bidi="th-TH"/>
+              </w:rPr>
+              <w:t>l</w:t>
+            </w:r>
+            <w:proofErr w:type="spellEnd"/>
+            <w:r>
+              <w:rPr>
+                <w:rFonts w:ascii="TH SarabunPSK" w:hAnsi="TH SarabunPSK" w:cs="TH SarabunPSK"/>
+                <w:sz w:val="32"/>
+                <w:szCs w:val="32"/>
+                <w:lang w:bidi="th-TH"/>
+              </w:rPr>
+              <w:t xml:space="preserve">!! </w:t>
+            </w:r>
+            <w:r>
+              <w:rPr>
+                <w:rFonts w:ascii="TH SarabunPSK" w:hAnsi="TH SarabunPSK" w:cs="TH SarabunPSK"/>
+                <w:sz w:val="32"/>
+                <w:szCs w:val="32"/>
+                <w:cs/>
+                <w:lang w:bidi="th-TH"/>
+              </w:rPr>
+              <w:t xml:space="preserve">หลังจากกดปุ่ม </w:t>
+            </w:r>
+            <w:r>
+              <w:rPr>
+                <w:rFonts w:ascii="TH SarabunPSK" w:hAnsi="TH SarabunPSK" w:cs="TH SarabunPSK"/>
+                <w:sz w:val="32"/>
+                <w:szCs w:val="32"/>
+                <w:lang w:bidi="th-TH"/>
+              </w:rPr>
+              <w:t>Registe</w:t>
+            </w:r>
+            <w:r>
+              <w:rPr>
+                <w:rFonts w:ascii="TH SarabunPSK" w:hAnsi="TH SarabunPSK" w:cs="TH SarabunPSK"/>
+                <w:sz w:val="32"/>
+                <w:szCs w:val="32"/>
+                <w:lang w:bidi="th-TH"/>
+              </w:rPr>
+              <w:t>r</w:t>
+            </w:r>
           </w:p>
         </w:tc>
         <w:tc>
@@ -12519,6 +13534,16 @@
                 <w:lang w:bidi="th-TH"/>
               </w:rPr>
             </w:pPr>
+            <w:r>
+              <w:rPr>
+                <w:rFonts w:ascii="TH SarabunPSK" w:hAnsi="TH SarabunPSK" w:cs="TH SarabunPSK"/>
+                <w:sz w:val="32"/>
+                <w:szCs w:val="32"/>
+                <w:lang w:bidi="th-TH"/>
+              </w:rPr>
+              <w:lastRenderedPageBreak/>
+              <w:t>Pass</w:t>
+            </w:r>
           </w:p>
         </w:tc>
         <w:tc>
@@ -13037,16 +14062,7 @@
                 <w:szCs w:val="32"/>
                 <w:lang w:bidi="th-TH"/>
               </w:rPr>
-              <w:t xml:space="preserve"> </w:t>
-            </w:r>
-            <w:r>
-              <w:rPr>
-                <w:rFonts w:ascii="TH SarabunPSK" w:hAnsi="TH SarabunPSK" w:cs="TH SarabunPSK" w:hint="cs"/>
-                <w:sz w:val="32"/>
-                <w:szCs w:val="32"/>
-                <w:lang w:bidi="th-TH"/>
-              </w:rPr>
-              <w:t>Registration</w:t>
+              <w:t xml:space="preserve"> Registration</w:t>
             </w:r>
           </w:p>
         </w:tc>
@@ -13058,12 +14074,42 @@
           <w:p>
             <w:pPr>
               <w:rPr>
-                <w:rFonts w:ascii="TH SarabunPSK" w:hAnsi="TH SarabunPSK" w:cs="TH SarabunPSK"/>
-                <w:sz w:val="32"/>
-                <w:szCs w:val="32"/>
-                <w:lang w:bidi="th-TH"/>
-              </w:rPr>
-            </w:pPr>
+                <w:rFonts w:ascii="TH SarabunPSK" w:hAnsi="TH SarabunPSK" w:cs="TH SarabunPSK" w:hint="cs"/>
+                <w:sz w:val="32"/>
+                <w:szCs w:val="32"/>
+                <w:cs/>
+                <w:lang w:bidi="th-TH"/>
+              </w:rPr>
+            </w:pPr>
+            <w:r>
+              <w:rPr>
+                <w:rFonts w:ascii="TH SarabunPSK" w:hAnsi="TH SarabunPSK" w:cs="TH SarabunPSK"/>
+                <w:sz w:val="32"/>
+                <w:szCs w:val="32"/>
+                <w:cs/>
+                <w:lang w:bidi="th-TH"/>
+              </w:rPr>
+              <w:t xml:space="preserve">แสดงหน้า </w:t>
+            </w:r>
+            <w:r>
+              <w:rPr>
+                <w:rFonts w:ascii="TH SarabunPSK" w:hAnsi="TH SarabunPSK" w:cs="TH SarabunPSK"/>
+                <w:sz w:val="32"/>
+                <w:szCs w:val="32"/>
+                <w:lang w:bidi="th-TH"/>
+              </w:rPr>
+              <w:t xml:space="preserve">Workshop Registration </w:t>
+            </w:r>
+            <w:r>
+              <w:rPr>
+                <w:rFonts w:ascii="TH SarabunPSK" w:hAnsi="TH SarabunPSK" w:cs="TH SarabunPSK"/>
+                <w:sz w:val="32"/>
+                <w:szCs w:val="32"/>
+                <w:cs/>
+                <w:lang w:bidi="th-TH"/>
+              </w:rPr>
+              <w:t>ได้ถูกต้อง</w:t>
+            </w:r>
           </w:p>
         </w:tc>
         <w:tc>
@@ -13079,6 +14125,15 @@
                 <w:lang w:bidi="th-TH"/>
               </w:rPr>
             </w:pPr>
+            <w:r>
+              <w:rPr>
+                <w:rFonts w:ascii="TH SarabunPSK" w:hAnsi="TH SarabunPSK" w:cs="TH SarabunPSK"/>
+                <w:sz w:val="32"/>
+                <w:szCs w:val="32"/>
+                <w:lang w:bidi="th-TH"/>
+              </w:rPr>
+              <w:t>Pass</w:t>
+            </w:r>
           </w:p>
         </w:tc>
         <w:tc>
@@ -13197,7 +14252,7 @@
           </w:p>
           <w:p>
             <w:pPr>
-              <w:pStyle w:val="ListParagraph"/>
+              <w:pStyle w:val="a7"/>
               <w:numPr>
                 <w:ilvl w:val="0"/>
                 <w:numId w:val="18"/>
@@ -13272,7 +14327,7 @@
           </w:p>
           <w:p>
             <w:pPr>
-              <w:pStyle w:val="ListParagraph"/>
+              <w:pStyle w:val="a7"/>
               <w:numPr>
                 <w:ilvl w:val="0"/>
                 <w:numId w:val="18"/>
@@ -13338,7 +14393,7 @@
           </w:p>
           <w:p>
             <w:pPr>
-              <w:pStyle w:val="ListParagraph"/>
+              <w:pStyle w:val="a7"/>
               <w:numPr>
                 <w:ilvl w:val="0"/>
                 <w:numId w:val="18"/>
@@ -13402,7 +14457,7 @@
           </w:p>
           <w:p>
             <w:pPr>
-              <w:pStyle w:val="ListParagraph"/>
+              <w:pStyle w:val="a7"/>
               <w:numPr>
                 <w:ilvl w:val="0"/>
                 <w:numId w:val="18"/>
@@ -13505,7 +14560,7 @@
           </w:p>
           <w:p>
             <w:pPr>
-              <w:pStyle w:val="ListParagraph"/>
+              <w:pStyle w:val="a7"/>
               <w:numPr>
                 <w:ilvl w:val="0"/>
                 <w:numId w:val="18"/>
@@ -13567,7 +14622,7 @@
           </w:p>
           <w:p>
             <w:pPr>
-              <w:pStyle w:val="ListParagraph"/>
+              <w:pStyle w:val="a7"/>
               <w:numPr>
                 <w:ilvl w:val="0"/>
                 <w:numId w:val="18"/>
@@ -13669,34 +14724,7 @@
                 <w:szCs w:val="32"/>
                 <w:lang w:bidi="th-TH"/>
               </w:rPr>
-              <w:t>Ple</w:t>
-            </w:r>
-            <w:r>
-              <w:rPr>
-                <w:rFonts w:ascii="TH SarabunPSK" w:hAnsi="TH SarabunPSK" w:cs="TH SarabunPSK" w:hint="cs"/>
-                <w:sz w:val="32"/>
-                <w:szCs w:val="32"/>
-                <w:lang w:bidi="th-TH"/>
-              </w:rPr>
-              <w:t>ase enter a valid phone number</w:t>
-            </w:r>
-            <w:r>
-              <w:rPr>
-                <w:rFonts w:ascii="TH SarabunPSK" w:hAnsi="TH SarabunPSK" w:cs="TH SarabunPSK" w:hint="cs"/>
-                <w:sz w:val="32"/>
-                <w:szCs w:val="32"/>
-                <w:lang w:bidi="th-TH"/>
-              </w:rPr>
-              <w:t xml:space="preserve">, </w:t>
-            </w:r>
-            <w:r>
-              <w:rPr>
-                <w:rFonts w:ascii="TH SarabunPSK" w:hAnsi="TH SarabunPSK" w:cs="TH SarabunPSK" w:hint="cs"/>
-                <w:sz w:val="32"/>
-                <w:szCs w:val="32"/>
-                <w:lang w:bidi="th-TH"/>
-              </w:rPr>
-              <w:t>e</w:t>
+              <w:t>Please enter a valid phone number, e</w:t>
             </w:r>
             <w:r>
               <w:rPr>
@@ -13734,16 +14762,7 @@
                 <w:szCs w:val="32"/>
                 <w:lang w:bidi="th-TH"/>
               </w:rPr>
-              <w:t>,</w:t>
-            </w:r>
-            <w:r>
-              <w:rPr>
-                <w:rFonts w:ascii="TH SarabunPSK" w:hAnsi="TH SarabunPSK" w:cs="TH SarabunPSK" w:hint="cs"/>
-                <w:sz w:val="32"/>
-                <w:szCs w:val="32"/>
-                <w:lang w:bidi="th-TH"/>
-              </w:rPr>
-              <w:t xml:space="preserve"> 081</w:t>
+              <w:t>, 081</w:t>
             </w:r>
             <w:r>
               <w:rPr>
@@ -13829,17 +14848,7 @@
                 <w:cs/>
                 <w:lang w:bidi="th-TH"/>
               </w:rPr>
-              <w:t>)</w:t>
-            </w:r>
-            <w:r>
-              <w:rPr>
-                <w:rFonts w:ascii="TH SarabunPSK" w:hAnsi="TH SarabunPSK" w:cs="TH SarabunPSK" w:hint="cs"/>
-                <w:sz w:val="32"/>
-                <w:szCs w:val="32"/>
-                <w:cs/>
-                <w:lang w:bidi="th-TH"/>
-              </w:rPr>
-              <w:t>”</w:t>
+              <w:t>)”</w:t>
             </w:r>
           </w:p>
         </w:tc>
@@ -13851,12 +14860,71 @@
           <w:p>
             <w:pPr>
               <w:rPr>
-                <w:rFonts w:ascii="TH SarabunPSK" w:hAnsi="TH SarabunPSK" w:cs="TH SarabunPSK"/>
-                <w:sz w:val="32"/>
-                <w:szCs w:val="32"/>
-                <w:lang w:bidi="th-TH"/>
-              </w:rPr>
-            </w:pPr>
+                <w:rFonts w:ascii="TH SarabunPSK" w:hAnsi="TH SarabunPSK" w:cs="TH SarabunPSK" w:hint="cs"/>
+                <w:sz w:val="32"/>
+                <w:szCs w:val="32"/>
+                <w:cs/>
+                <w:lang w:bidi="th-TH"/>
+              </w:rPr>
+            </w:pPr>
+            <w:r>
+              <w:rPr>
+                <w:rFonts w:ascii="TH SarabunPSK" w:hAnsi="TH SarabunPSK" w:cs="TH SarabunPSK"/>
+                <w:sz w:val="32"/>
+                <w:szCs w:val="32"/>
+                <w:cs/>
+                <w:lang w:bidi="th-TH"/>
+              </w:rPr>
+              <w:t xml:space="preserve">ระบบยังคงอยู่ที่หน้า </w:t>
+            </w:r>
+            <w:r>
+              <w:rPr>
+                <w:rFonts w:ascii="TH SarabunPSK" w:hAnsi="TH SarabunPSK" w:cs="TH SarabunPSK"/>
+                <w:sz w:val="32"/>
+                <w:szCs w:val="32"/>
+                <w:lang w:bidi="th-TH"/>
+              </w:rPr>
+              <w:t xml:space="preserve">Workshop Registration </w:t>
+            </w:r>
+            <w:r>
+              <w:rPr>
+                <w:rFonts w:ascii="TH SarabunPSK" w:hAnsi="TH SarabunPSK" w:cs="TH SarabunPSK"/>
+                <w:sz w:val="32"/>
+                <w:szCs w:val="32"/>
+                <w:cs/>
+                <w:lang w:bidi="th-TH"/>
+              </w:rPr>
+              <w:t>และแสดงข้อความแจ้งเตือน</w:t>
+            </w:r>
+            <w:r>
+              <w:rPr>
+                <w:rFonts w:ascii="TH SarabunPSK" w:hAnsi="TH SarabunPSK" w:cs="TH SarabunPSK"/>
+                <w:sz w:val="32"/>
+                <w:szCs w:val="32"/>
+                <w:lang w:bidi="th-TH"/>
+              </w:rPr>
+              <w:br/>
+              <w:t xml:space="preserve">“Please enter a valid phone number!!” </w:t>
+            </w:r>
+            <w:r>
+              <w:rPr>
+                <w:rFonts w:ascii="TH SarabunPSK" w:hAnsi="TH SarabunPSK" w:cs="TH SarabunPSK"/>
+                <w:sz w:val="32"/>
+                <w:szCs w:val="32"/>
+                <w:cs/>
+                <w:lang w:bidi="th-TH"/>
+              </w:rPr>
+              <w:t xml:space="preserve">หลังจากกดปุ่ม </w:t>
+            </w:r>
+            <w:r>
+              <w:rPr>
+                <w:rFonts w:ascii="TH SarabunPSK" w:hAnsi="TH SarabunPSK" w:cs="TH SarabunPSK"/>
+                <w:sz w:val="32"/>
+                <w:szCs w:val="32"/>
+                <w:lang w:bidi="th-TH"/>
+              </w:rPr>
+              <w:t>Register</w:t>
+            </w:r>
           </w:p>
         </w:tc>
         <w:tc>
@@ -13872,6 +14940,15 @@
                 <w:lang w:bidi="th-TH"/>
               </w:rPr>
             </w:pPr>
+            <w:r>
+              <w:rPr>
+                <w:rFonts w:ascii="TH SarabunPSK" w:hAnsi="TH SarabunPSK" w:cs="TH SarabunPSK"/>
+                <w:sz w:val="32"/>
+                <w:szCs w:val="32"/>
+                <w:lang w:bidi="th-TH"/>
+              </w:rPr>
+              <w:t>Pass</w:t>
+            </w:r>
           </w:p>
         </w:tc>
         <w:tc>
@@ -13942,7 +15019,7 @@
     </w:p>
     <w:tbl>
       <w:tblPr>
-        <w:tblStyle w:val="TableGrid"/>
+        <w:tblStyle w:val="a8"/>
         <w:tblW w:w="14150" w:type="dxa"/>
         <w:tblInd w:w="-635" w:type="dxa"/>
         <w:tblLook w:val="04A0" w:firstRow="1" w:lastRow="0" w:firstColumn="1" w:lastColumn="0" w:noHBand="0" w:noVBand="1"/>
@@ -14371,6 +15448,16 @@
                 <w:lang w:bidi="th-TH"/>
               </w:rPr>
             </w:pPr>
+            <w:r>
+              <w:rPr>
+                <w:rFonts w:ascii="TH SarabunPSK" w:hAnsi="TH SarabunPSK" w:cs="TH SarabunPSK" w:hint="cs"/>
+                <w:sz w:val="32"/>
+                <w:szCs w:val="32"/>
+                <w:cs/>
+                <w:lang w:bidi="th-TH"/>
+              </w:rPr>
+              <w:t>4</w:t>
+            </w:r>
           </w:p>
         </w:tc>
         <w:tc>
@@ -14380,12 +15467,22 @@
           <w:p>
             <w:pPr>
               <w:rPr>
-                <w:rFonts w:ascii="TH SarabunPSK" w:hAnsi="TH SarabunPSK" w:cs="TH SarabunPSK"/>
-                <w:sz w:val="32"/>
-                <w:szCs w:val="32"/>
-                <w:lang w:bidi="th-TH"/>
-              </w:rPr>
-            </w:pPr>
+                <w:rFonts w:ascii="TH SarabunPSK" w:hAnsi="TH SarabunPSK" w:cs="TH SarabunPSK" w:hint="cs"/>
+                <w:sz w:val="32"/>
+                <w:szCs w:val="32"/>
+                <w:lang w:bidi="th-TH"/>
+              </w:rPr>
+            </w:pPr>
+            <w:r>
+              <w:rPr>
+                <w:rFonts w:ascii="TH SarabunPSK" w:hAnsi="TH SarabunPSK" w:cs="TH SarabunPSK" w:hint="cs"/>
+                <w:sz w:val="32"/>
+                <w:szCs w:val="32"/>
+                <w:cs/>
+                <w:lang w:bidi="th-TH"/>
+              </w:rPr>
+              <w:t>4</w:t>
+            </w:r>
           </w:p>
         </w:tc>
         <w:tc>
@@ -14401,6 +15498,16 @@
                 <w:lang w:bidi="th-TH"/>
               </w:rPr>
             </w:pPr>
+            <w:r>
+              <w:rPr>
+                <w:rFonts w:ascii="TH SarabunPSK" w:hAnsi="TH SarabunPSK" w:cs="TH SarabunPSK" w:hint="cs"/>
+                <w:sz w:val="32"/>
+                <w:szCs w:val="32"/>
+                <w:cs/>
+                <w:lang w:bidi="th-TH"/>
+              </w:rPr>
+              <w:t>0</w:t>
+            </w:r>
           </w:p>
         </w:tc>
         <w:tc>
@@ -14416,6 +15523,16 @@
                 <w:lang w:bidi="th-TH"/>
               </w:rPr>
             </w:pPr>
+            <w:r>
+              <w:rPr>
+                <w:rFonts w:ascii="TH SarabunPSK" w:hAnsi="TH SarabunPSK" w:cs="TH SarabunPSK" w:hint="cs"/>
+                <w:sz w:val="32"/>
+                <w:szCs w:val="32"/>
+                <w:cs/>
+                <w:lang w:bidi="th-TH"/>
+              </w:rPr>
+              <w:t>0</w:t>
+            </w:r>
           </w:p>
         </w:tc>
         <w:tc>
@@ -14431,6 +15548,16 @@
                 <w:lang w:bidi="th-TH"/>
               </w:rPr>
             </w:pPr>
+            <w:r>
+              <w:rPr>
+                <w:rFonts w:ascii="TH SarabunPSK" w:hAnsi="TH SarabunPSK" w:cs="TH SarabunPSK" w:hint="cs"/>
+                <w:sz w:val="32"/>
+                <w:szCs w:val="32"/>
+                <w:cs/>
+                <w:lang w:bidi="th-TH"/>
+              </w:rPr>
+              <w:t>0</w:t>
+            </w:r>
           </w:p>
         </w:tc>
         <w:tc>
@@ -14446,6 +15573,16 @@
                 <w:lang w:bidi="th-TH"/>
               </w:rPr>
             </w:pPr>
+            <w:r>
+              <w:rPr>
+                <w:rFonts w:ascii="TH SarabunPSK" w:hAnsi="TH SarabunPSK" w:cs="TH SarabunPSK" w:hint="cs"/>
+                <w:sz w:val="32"/>
+                <w:szCs w:val="32"/>
+                <w:cs/>
+                <w:lang w:bidi="th-TH"/>
+              </w:rPr>
+              <w:t>0</w:t>
+            </w:r>
           </w:p>
         </w:tc>
         <w:tc>
@@ -14461,6 +15598,16 @@
                 <w:lang w:bidi="th-TH"/>
               </w:rPr>
             </w:pPr>
+            <w:r>
+              <w:rPr>
+                <w:rFonts w:ascii="TH SarabunPSK" w:hAnsi="TH SarabunPSK" w:cs="TH SarabunPSK" w:hint="cs"/>
+                <w:sz w:val="32"/>
+                <w:szCs w:val="32"/>
+                <w:cs/>
+                <w:lang w:bidi="th-TH"/>
+              </w:rPr>
+              <w:t>0</w:t>
+            </w:r>
           </w:p>
         </w:tc>
       </w:tr>
@@ -14623,6 +15770,16 @@
                 <w:lang w:bidi="th-TH"/>
               </w:rPr>
             </w:pPr>
+            <w:r>
+              <w:rPr>
+                <w:rFonts w:ascii="TH SarabunPSK" w:hAnsi="TH SarabunPSK" w:cs="TH SarabunPSK" w:hint="cs"/>
+                <w:sz w:val="32"/>
+                <w:szCs w:val="32"/>
+                <w:cs/>
+                <w:lang w:bidi="th-TH"/>
+              </w:rPr>
+              <w:t>11</w:t>
+            </w:r>
           </w:p>
         </w:tc>
         <w:tc>
@@ -14641,6 +15798,16 @@
                 <w:lang w:bidi="th-TH"/>
               </w:rPr>
             </w:pPr>
+            <w:r>
+              <w:rPr>
+                <w:rFonts w:ascii="TH SarabunPSK" w:hAnsi="TH SarabunPSK" w:cs="TH SarabunPSK" w:hint="cs"/>
+                <w:sz w:val="32"/>
+                <w:szCs w:val="32"/>
+                <w:cs/>
+                <w:lang w:bidi="th-TH"/>
+              </w:rPr>
+              <w:t>11</w:t>
+            </w:r>
           </w:p>
         </w:tc>
         <w:tc>
@@ -14659,6 +15826,16 @@
                 <w:lang w:bidi="th-TH"/>
               </w:rPr>
             </w:pPr>
+            <w:r>
+              <w:rPr>
+                <w:rFonts w:ascii="TH SarabunPSK" w:hAnsi="TH SarabunPSK" w:cs="TH SarabunPSK" w:hint="cs"/>
+                <w:sz w:val="32"/>
+                <w:szCs w:val="32"/>
+                <w:cs/>
+                <w:lang w:bidi="th-TH"/>
+              </w:rPr>
+              <w:t>0</w:t>
+            </w:r>
           </w:p>
         </w:tc>
         <w:tc>
@@ -14677,6 +15854,16 @@
                 <w:lang w:bidi="th-TH"/>
               </w:rPr>
             </w:pPr>
+            <w:r>
+              <w:rPr>
+                <w:rFonts w:ascii="TH SarabunPSK" w:hAnsi="TH SarabunPSK" w:cs="TH SarabunPSK" w:hint="cs"/>
+                <w:sz w:val="32"/>
+                <w:szCs w:val="32"/>
+                <w:cs/>
+                <w:lang w:bidi="th-TH"/>
+              </w:rPr>
+              <w:t>0</w:t>
+            </w:r>
           </w:p>
         </w:tc>
         <w:tc>
@@ -14695,6 +15882,16 @@
                 <w:lang w:bidi="th-TH"/>
               </w:rPr>
             </w:pPr>
+            <w:r>
+              <w:rPr>
+                <w:rFonts w:ascii="TH SarabunPSK" w:hAnsi="TH SarabunPSK" w:cs="TH SarabunPSK" w:hint="cs"/>
+                <w:sz w:val="32"/>
+                <w:szCs w:val="32"/>
+                <w:cs/>
+                <w:lang w:bidi="th-TH"/>
+              </w:rPr>
+              <w:t>0</w:t>
+            </w:r>
           </w:p>
         </w:tc>
         <w:tc>
@@ -14713,6 +15910,16 @@
                 <w:lang w:bidi="th-TH"/>
               </w:rPr>
             </w:pPr>
+            <w:r>
+              <w:rPr>
+                <w:rFonts w:ascii="TH SarabunPSK" w:hAnsi="TH SarabunPSK" w:cs="TH SarabunPSK" w:hint="cs"/>
+                <w:sz w:val="32"/>
+                <w:szCs w:val="32"/>
+                <w:cs/>
+                <w:lang w:bidi="th-TH"/>
+              </w:rPr>
+              <w:t>0</w:t>
+            </w:r>
           </w:p>
         </w:tc>
         <w:tc>
@@ -14731,6 +15938,16 @@
                 <w:lang w:bidi="th-TH"/>
               </w:rPr>
             </w:pPr>
+            <w:r>
+              <w:rPr>
+                <w:rFonts w:ascii="TH SarabunPSK" w:hAnsi="TH SarabunPSK" w:cs="TH SarabunPSK" w:hint="cs"/>
+                <w:sz w:val="32"/>
+                <w:szCs w:val="32"/>
+                <w:cs/>
+                <w:lang w:bidi="th-TH"/>
+              </w:rPr>
+              <w:t>0</w:t>
+            </w:r>
           </w:p>
         </w:tc>
       </w:tr>
@@ -14793,6 +16010,16 @@
                 <w:lang w:bidi="th-TH"/>
               </w:rPr>
             </w:pPr>
+            <w:r>
+              <w:rPr>
+                <w:rFonts w:ascii="TH SarabunPSK" w:hAnsi="TH SarabunPSK" w:cs="TH SarabunPSK" w:hint="cs"/>
+                <w:sz w:val="32"/>
+                <w:szCs w:val="32"/>
+                <w:cs/>
+                <w:lang w:bidi="th-TH"/>
+              </w:rPr>
+              <w:t>15</w:t>
+            </w:r>
           </w:p>
         </w:tc>
         <w:tc>
@@ -14814,6 +16041,16 @@
                 <w:lang w:bidi="th-TH"/>
               </w:rPr>
             </w:pPr>
+            <w:r>
+              <w:rPr>
+                <w:rFonts w:ascii="TH SarabunPSK" w:hAnsi="TH SarabunPSK" w:cs="TH SarabunPSK" w:hint="cs"/>
+                <w:sz w:val="32"/>
+                <w:szCs w:val="32"/>
+                <w:cs/>
+                <w:lang w:bidi="th-TH"/>
+              </w:rPr>
+              <w:t>15</w:t>
+            </w:r>
           </w:p>
         </w:tc>
         <w:tc>
@@ -14835,6 +16072,16 @@
                 <w:lang w:bidi="th-TH"/>
               </w:rPr>
             </w:pPr>
+            <w:r>
+              <w:rPr>
+                <w:rFonts w:ascii="TH SarabunPSK" w:hAnsi="TH SarabunPSK" w:cs="TH SarabunPSK" w:hint="cs"/>
+                <w:sz w:val="32"/>
+                <w:szCs w:val="32"/>
+                <w:cs/>
+                <w:lang w:bidi="th-TH"/>
+              </w:rPr>
+              <w:t>0</w:t>
+            </w:r>
           </w:p>
         </w:tc>
         <w:tc>
@@ -14850,12 +16097,23 @@
           <w:p>
             <w:pPr>
               <w:rPr>
-                <w:rFonts w:ascii="TH SarabunPSK" w:hAnsi="TH SarabunPSK" w:cs="TH SarabunPSK"/>
-                <w:sz w:val="32"/>
-                <w:szCs w:val="32"/>
-                <w:lang w:bidi="th-TH"/>
-              </w:rPr>
-            </w:pPr>
+                <w:rFonts w:ascii="TH SarabunPSK" w:hAnsi="TH SarabunPSK" w:cs="TH SarabunPSK" w:hint="cs"/>
+                <w:sz w:val="32"/>
+                <w:szCs w:val="32"/>
+                <w:cs/>
+                <w:lang w:bidi="th-TH"/>
+              </w:rPr>
+            </w:pPr>
+            <w:r>
+              <w:rPr>
+                <w:rFonts w:ascii="TH SarabunPSK" w:hAnsi="TH SarabunPSK" w:cs="TH SarabunPSK" w:hint="cs"/>
+                <w:sz w:val="32"/>
+                <w:szCs w:val="32"/>
+                <w:cs/>
+                <w:lang w:bidi="th-TH"/>
+              </w:rPr>
+              <w:t>0</w:t>
+            </w:r>
           </w:p>
         </w:tc>
         <w:tc>
@@ -14877,6 +16135,16 @@
                 <w:lang w:bidi="th-TH"/>
               </w:rPr>
             </w:pPr>
+            <w:r>
+              <w:rPr>
+                <w:rFonts w:ascii="TH SarabunPSK" w:hAnsi="TH SarabunPSK" w:cs="TH SarabunPSK" w:hint="cs"/>
+                <w:sz w:val="32"/>
+                <w:szCs w:val="32"/>
+                <w:cs/>
+                <w:lang w:bidi="th-TH"/>
+              </w:rPr>
+              <w:t>0</w:t>
+            </w:r>
           </w:p>
         </w:tc>
         <w:tc>
@@ -14898,6 +16166,16 @@
                 <w:lang w:bidi="th-TH"/>
               </w:rPr>
             </w:pPr>
+            <w:r>
+              <w:rPr>
+                <w:rFonts w:ascii="TH SarabunPSK" w:hAnsi="TH SarabunPSK" w:cs="TH SarabunPSK" w:hint="cs"/>
+                <w:sz w:val="32"/>
+                <w:szCs w:val="32"/>
+                <w:cs/>
+                <w:lang w:bidi="th-TH"/>
+              </w:rPr>
+              <w:t>0</w:t>
+            </w:r>
           </w:p>
         </w:tc>
         <w:tc>
@@ -14919,6 +16197,16 @@
                 <w:lang w:bidi="th-TH"/>
               </w:rPr>
             </w:pPr>
+            <w:r>
+              <w:rPr>
+                <w:rFonts w:ascii="TH SarabunPSK" w:hAnsi="TH SarabunPSK" w:cs="TH SarabunPSK" w:hint="cs"/>
+                <w:sz w:val="32"/>
+                <w:szCs w:val="32"/>
+                <w:cs/>
+                <w:lang w:bidi="th-TH"/>
+              </w:rPr>
+              <w:t>0</w:t>
+            </w:r>
           </w:p>
         </w:tc>
       </w:tr>
@@ -14926,9 +16214,10 @@
     <w:p>
       <w:pPr>
         <w:rPr>
-          <w:rFonts w:ascii="TH SarabunPSK" w:hAnsi="TH SarabunPSK" w:cs="TH SarabunPSK"/>
-          <w:sz w:val="32"/>
-          <w:szCs w:val="32"/>
+          <w:rFonts w:ascii="TH SarabunPSK" w:hAnsi="TH SarabunPSK" w:cs="TH SarabunPSK" w:hint="cs"/>
+          <w:sz w:val="32"/>
+          <w:szCs w:val="32"/>
+          <w:cs/>
           <w:lang w:bidi="th-TH"/>
         </w:rPr>
       </w:pPr>
@@ -14997,7 +16286,7 @@
 <w:hdr xmlns:wpc="http://schemas.microsoft.com/office/word/2010/wordprocessingCanvas" xmlns:cx="http://schemas.microsoft.com/office/drawing/2014/chartex" xmlns:cx1="http://schemas.microsoft.com/office/drawing/2015/9/8/chartex" xmlns:cx2="http://schemas.microsoft.com/office/drawing/2015/10/21/chartex" xmlns:cx3="http://schemas.microsoft.com/office/drawing/2016/5/9/chartex" xmlns:cx4="http://schemas.microsoft.com/office/drawing/2016/5/10/chartex" xmlns:cx5="http://schemas.microsoft.com/office/drawing/2016/5/11/chartex" xmlns:cx6="http://schemas.microsoft.com/office/drawing/2016/5/12/chartex" xmlns:cx7="http://schemas.microsoft.com/office/drawing/2016/5/13/chartex" xmlns:cx8="http://schemas.microsoft.com/office/drawing/2016/5/14/chartex" xmlns:mc="http://schemas.openxmlformats.org/markup-compatibility/2006" xmlns:aink="http://schemas.microsoft.com/office/drawing/2016/ink" xmlns:am3d="http://schemas.microsoft.com/office/drawing/2017/model3d" xmlns:o="urn:schemas-microsoft-com:office:office" xmlns:oel="http://schemas.microsoft.com/office/2019/extlst" xmlns:r="http://schemas.openxmlformats.org/officeDocument/2006/relationships" xmlns:m="http://schemas.openxmlformats.org/officeDocument/2006/math" xmlns:v="urn:schemas-microsoft-com:vml" xmlns:wp14="http://schemas.microsoft.com/office/word/2010/wordprocessingDrawing" xmlns:wp="http://schemas.openxmlformats.org/drawingml/2006/wordprocessingDrawing" xmlns:w10="urn:schemas-microsoft-com:office:word" xmlns:w="http://schemas.openxmlformats.org/wordprocessingml/2006/main" xmlns:w14="http://schemas.microsoft.com/office/word/2010/wordml" xmlns:w15="http://schemas.microsoft.com/office/word/2012/wordml" xmlns:w16cex="http://schemas.microsoft.com/office/word/2018/wordml/cex" xmlns:w16cid="http://schemas.microsoft.com/office/word/2016/wordml/cid" xmlns:w16="http://schemas.microsoft.com/office/word/2018/wordml" xmlns:w16du="http://schemas.microsoft.com/office/word/2023/wordml/word16du" xmlns:w16sdtdh="http://schemas.microsoft.com/office/word/2020/wordml/sdtdatahash" xmlns:w16sdtfl="http://schemas.microsoft.com/office/word/2024/wordml/sdtformatlock" xmlns:w16se="http://schemas.microsoft.com/office/word/2015/wordml/symex" xmlns:wpg="http://schemas.microsoft.com/office/word/2010/wordprocessingGroup" xmlns:wpi="http://schemas.microsoft.com/office/word/2010/wordprocessingInk" xmlns:wne="http://schemas.microsoft.com/office/word/2006/wordml" xmlns:wps="http://schemas.microsoft.com/office/word/2010/wordprocessingShape" mc:Ignorable="w14 w15 w16se w16cid w16 w16cex w16sdtdh w16sdtfl w16du wp14">
   <w:p>
     <w:pPr>
-      <w:pStyle w:val="Header"/>
+      <w:pStyle w:val="a3"/>
       <w:rPr>
         <w:rFonts w:ascii="TH SarabunPSK" w:hAnsi="TH SarabunPSK" w:cs="TH SarabunPSK"/>
         <w:b/>
@@ -15181,7 +16470,7 @@
   </w:p>
   <w:p>
     <w:pPr>
-      <w:pStyle w:val="Header"/>
+      <w:pStyle w:val="a3"/>
       <w:rPr>
         <w:rFonts w:ascii="TH SarabunPSK" w:hAnsi="TH SarabunPSK" w:cs="TH SarabunPSK"/>
         <w:b/>
@@ -17415,17 +18704,16 @@
     <w:lsdException w:name="Unresolved Mention" w:semiHidden="1" w:unhideWhenUsed="1"/>
     <w:lsdException w:name="Smart Link" w:semiHidden="1" w:unhideWhenUsed="1"/>
   </w:latentStyles>
-  <w:style w:type="paragraph" w:default="1" w:styleId="Normal">
+  <w:style w:type="paragraph" w:default="1" w:styleId="a">
     <w:name w:val="Normal"/>
     <w:qFormat/>
   </w:style>
-  <w:style w:type="character" w:default="1" w:styleId="DefaultParagraphFont">
+  <w:style w:type="character" w:default="1" w:styleId="a0">
     <w:name w:val="Default Paragraph Font"/>
     <w:uiPriority w:val="1"/>
-    <w:semiHidden/>
     <w:unhideWhenUsed/>
   </w:style>
-  <w:style w:type="table" w:default="1" w:styleId="TableNormal">
+  <w:style w:type="table" w:default="1" w:styleId="a1">
     <w:name w:val="Normal Table"/>
     <w:uiPriority w:val="99"/>
     <w:semiHidden/>
@@ -17440,16 +18728,16 @@
       </w:tblCellMar>
     </w:tblPr>
   </w:style>
-  <w:style w:type="numbering" w:default="1" w:styleId="NoList">
+  <w:style w:type="numbering" w:default="1" w:styleId="a2">
     <w:name w:val="No List"/>
     <w:uiPriority w:val="99"/>
     <w:semiHidden/>
     <w:unhideWhenUsed/>
   </w:style>
-  <w:style w:type="paragraph" w:styleId="Header">
+  <w:style w:type="paragraph" w:styleId="a3">
     <w:name w:val="header"/>
-    <w:basedOn w:val="Normal"/>
-    <w:link w:val="HeaderChar"/>
+    <w:basedOn w:val="a"/>
+    <w:link w:val="a4"/>
     <w:uiPriority w:val="99"/>
     <w:unhideWhenUsed/>
     <w:rsid w:val="00C87900"/>
@@ -17461,17 +18749,17 @@
       <w:spacing w:after="0" w:line="240" w:lineRule="auto"/>
     </w:pPr>
   </w:style>
-  <w:style w:type="character" w:customStyle="1" w:styleId="HeaderChar">
-    <w:name w:val="Header Char"/>
-    <w:basedOn w:val="DefaultParagraphFont"/>
-    <w:link w:val="Header"/>
+  <w:style w:type="character" w:customStyle="1" w:styleId="a4">
+    <w:name w:val="หัวกระดาษ อักขระ"/>
+    <w:basedOn w:val="a0"/>
+    <w:link w:val="a3"/>
     <w:uiPriority w:val="99"/>
     <w:rsid w:val="00C87900"/>
   </w:style>
-  <w:style w:type="paragraph" w:styleId="Footer">
+  <w:style w:type="paragraph" w:styleId="a5">
     <w:name w:val="footer"/>
-    <w:basedOn w:val="Normal"/>
-    <w:link w:val="FooterChar"/>
+    <w:basedOn w:val="a"/>
+    <w:link w:val="a6"/>
     <w:uiPriority w:val="99"/>
     <w:unhideWhenUsed/>
     <w:rsid w:val="00C87900"/>
@@ -17483,16 +18771,16 @@
       <w:spacing w:after="0" w:line="240" w:lineRule="auto"/>
     </w:pPr>
   </w:style>
-  <w:style w:type="character" w:customStyle="1" w:styleId="FooterChar">
-    <w:name w:val="Footer Char"/>
-    <w:basedOn w:val="DefaultParagraphFont"/>
-    <w:link w:val="Footer"/>
+  <w:style w:type="character" w:customStyle="1" w:styleId="a6">
+    <w:name w:val="ท้ายกระดาษ อักขระ"/>
+    <w:basedOn w:val="a0"/>
+    <w:link w:val="a5"/>
     <w:uiPriority w:val="99"/>
     <w:rsid w:val="00C87900"/>
   </w:style>
-  <w:style w:type="paragraph" w:styleId="ListParagraph">
+  <w:style w:type="paragraph" w:styleId="a7">
     <w:name w:val="List Paragraph"/>
-    <w:basedOn w:val="Normal"/>
+    <w:basedOn w:val="a"/>
     <w:uiPriority w:val="34"/>
     <w:qFormat/>
     <w:rsid w:val="00C87900"/>
@@ -17501,9 +18789,9 @@
       <w:contextualSpacing/>
     </w:pPr>
   </w:style>
-  <w:style w:type="table" w:styleId="TableGrid">
+  <w:style w:type="table" w:styleId="a8">
     <w:name w:val="Table Grid"/>
-    <w:basedOn w:val="TableNormal"/>
+    <w:basedOn w:val="a1"/>
     <w:uiPriority w:val="39"/>
     <w:rsid w:val="00C2238F"/>
     <w:pPr>
@@ -17520,9 +18808,9 @@
       </w:tblBorders>
     </w:tblPr>
   </w:style>
-  <w:style w:type="character" w:styleId="Hyperlink">
+  <w:style w:type="character" w:styleId="a9">
     <w:name w:val="Hyperlink"/>
-    <w:basedOn w:val="DefaultParagraphFont"/>
+    <w:basedOn w:val="a0"/>
     <w:uiPriority w:val="99"/>
     <w:unhideWhenUsed/>
     <w:rsid w:val="00B77A1F"/>

</xml_diff>